<commit_message>
Lates CV new updates.
</commit_message>
<xml_diff>
--- a/Other/CV/Latest CV.docx
+++ b/Other/CV/Latest CV.docx
@@ -90,7 +90,7 @@
             <v:path o:extrusionok="f" gradientshapeok="t" o:connecttype="rect"/>
             <o:lock v:ext="edit" aspectratio="t"/>
           </v:shapetype>
-          <v:shape id="_x0000_i1025" type="#_x0000_t75" style="width:259.5pt;height:324.75pt">
+          <v:shape id="_x0000_i1025" type="#_x0000_t75" style="width:259.35pt;height:324.8pt">
             <v:imagedata r:id="rId7" o:title="59432896_1124533617719375_7304955328511082496_n"/>
           </v:shape>
         </w:pict>
@@ -549,7 +549,7 @@
           <w:rStyle w:val="SubtitleChar"/>
           <w:sz w:val="24"/>
           <w:szCs w:val="24"/>
-          <w:lang w:val="es-ES"/>
+          <w:lang w:val="en-US"/>
         </w:rPr>
         <w:t>,</w:t>
       </w:r>
@@ -642,7 +642,7 @@
           <w:bCs/>
           <w:sz w:val="28"/>
           <w:szCs w:val="28"/>
-          <w:lang w:val="es-ES"/>
+          <w:lang w:val="en-US"/>
         </w:rPr>
       </w:pPr>
       <w:r>
@@ -669,7 +669,7 @@
           <w:rStyle w:val="SubtitleChar"/>
           <w:sz w:val="24"/>
           <w:szCs w:val="24"/>
-          <w:lang w:val="es-ES"/>
+          <w:lang w:val="en-US"/>
         </w:rPr>
         <w:t xml:space="preserve"> </w:t>
       </w:r>
@@ -830,179 +830,101 @@
         </w:rPr>
         <w:t xml:space="preserve"> </w:t>
       </w:r>
-      <w:r>
+      <w:hyperlink r:id="rId8" w:history="1">
+        <w:r>
+          <w:rPr>
+            <w:rStyle w:val="Hyperlink"/>
+            <w:sz w:val="24"/>
+            <w:szCs w:val="24"/>
+          </w:rPr>
+          <w:t>https://github.com/NASOKILA</w:t>
+        </w:r>
+      </w:hyperlink>
+    </w:p>
+    <w:p>
+      <w:pPr>
+        <w:pStyle w:val="a"/>
         <w:rPr>
           <w:sz w:val="24"/>
           <w:szCs w:val="24"/>
         </w:rPr>
-        <w:fldChar w:fldCharType="begin"/>
-      </w:r>
-      <w:r>
-        <w:rPr>
+      </w:pPr>
+      <w:r>
+        <w:rPr>
+          <w:rFonts w:ascii="Trebuchet MS (Cuerpo)" w:eastAsia="Trebuchet MS (Cuerpo)" w:hAnsi="Trebuchet MS (Cuerpo)" w:cs="Trebuchet MS (Cuerpo)"/>
+          <w:b/>
+          <w:bCs/>
+          <w:sz w:val="28"/>
+          <w:szCs w:val="28"/>
+        </w:rPr>
+        <w:t>Facebook:</w:t>
+      </w:r>
+      <w:r>
+        <w:rPr>
+          <w:rFonts w:ascii="Trebuchet MS (Cuerpo)" w:eastAsia="Trebuchet MS (Cuerpo)" w:hAnsi="Trebuchet MS (Cuerpo)" w:cs="Trebuchet MS (Cuerpo)"/>
+          <w:b/>
+          <w:bCs/>
           <w:sz w:val="24"/>
           <w:szCs w:val="24"/>
         </w:rPr>
-        <w:instrText xml:space="preserve"> HYPERLINK "https://github.com/NASOKILA" </w:instrText>
-      </w:r>
-      <w:r>
+        <w:t xml:space="preserve"> </w:t>
+      </w:r>
+      <w:hyperlink r:id="rId9" w:history="1">
+        <w:r>
+          <w:rPr>
+            <w:rStyle w:val="Hyperlink"/>
+            <w:sz w:val="24"/>
+            <w:szCs w:val="24"/>
+          </w:rPr>
+          <w:t>https://www.facebook.com/profile.php?id=100004882428094</w:t>
+        </w:r>
+      </w:hyperlink>
+    </w:p>
+    <w:p>
+      <w:pPr>
+        <w:pStyle w:val="a"/>
         <w:rPr>
           <w:sz w:val="24"/>
           <w:szCs w:val="24"/>
         </w:rPr>
-        <w:fldChar w:fldCharType="separate"/>
-      </w:r>
-      <w:r>
-        <w:rPr>
-          <w:rStyle w:val="Hyperlink"/>
+      </w:pPr>
+      <w:r>
+        <w:rPr>
+          <w:rFonts w:ascii="Trebuchet MS (Cuerpo)" w:eastAsia="Trebuchet MS (Cuerpo)" w:hAnsi="Trebuchet MS (Cuerpo)" w:cs="Trebuchet MS (Cuerpo)"/>
+          <w:b/>
+          <w:bCs/>
+          <w:sz w:val="28"/>
+          <w:szCs w:val="28"/>
+        </w:rPr>
+        <w:t>LinkedIn:</w:t>
+      </w:r>
+      <w:r>
+        <w:rPr>
+          <w:rFonts w:ascii="Trebuchet MS (Cuerpo)" w:eastAsia="Trebuchet MS (Cuerpo)" w:hAnsi="Trebuchet MS (Cuerpo)" w:cs="Trebuchet MS (Cuerpo)"/>
+          <w:b/>
+          <w:bCs/>
           <w:sz w:val="24"/>
           <w:szCs w:val="24"/>
         </w:rPr>
-        <w:t>https://github.com/NASOKILA</w:t>
-      </w:r>
-      <w:r>
-        <w:rPr>
-          <w:sz w:val="24"/>
-          <w:szCs w:val="24"/>
-        </w:rPr>
-        <w:fldChar w:fldCharType="end"/>
-      </w:r>
-    </w:p>
-    <w:p>
-      <w:pPr>
-        <w:pStyle w:val="a"/>
-        <w:rPr>
-          <w:sz w:val="24"/>
-          <w:szCs w:val="24"/>
-        </w:rPr>
-      </w:pPr>
-      <w:r>
-        <w:rPr>
-          <w:rFonts w:ascii="Trebuchet MS (Cuerpo)" w:eastAsia="Trebuchet MS (Cuerpo)" w:hAnsi="Trebuchet MS (Cuerpo)" w:cs="Trebuchet MS (Cuerpo)"/>
-          <w:b/>
-          <w:bCs/>
-          <w:sz w:val="28"/>
-          <w:szCs w:val="28"/>
-        </w:rPr>
-        <w:t>Facebook:</w:t>
-      </w:r>
-      <w:r>
-        <w:rPr>
-          <w:rFonts w:ascii="Trebuchet MS (Cuerpo)" w:eastAsia="Trebuchet MS (Cuerpo)" w:hAnsi="Trebuchet MS (Cuerpo)" w:cs="Trebuchet MS (Cuerpo)"/>
-          <w:b/>
-          <w:bCs/>
-          <w:sz w:val="24"/>
-          <w:szCs w:val="24"/>
-        </w:rPr>
         <w:t xml:space="preserve"> </w:t>
       </w:r>
-      <w:r>
-        <w:rPr>
-          <w:sz w:val="24"/>
-          <w:szCs w:val="24"/>
-        </w:rPr>
-        <w:fldChar w:fldCharType="begin"/>
-      </w:r>
-      <w:r>
-        <w:rPr>
-          <w:sz w:val="24"/>
-          <w:szCs w:val="24"/>
-        </w:rPr>
-        <w:instrText xml:space="preserve"> HYPERLINK "https://www.facebook.com/profile.php?id=100004882428094" </w:instrText>
-      </w:r>
-      <w:r>
-        <w:rPr>
-          <w:sz w:val="24"/>
-          <w:szCs w:val="24"/>
-        </w:rPr>
-        <w:fldChar w:fldCharType="separate"/>
-      </w:r>
-      <w:r>
-        <w:rPr>
-          <w:rStyle w:val="Hyperlink"/>
-          <w:sz w:val="24"/>
-          <w:szCs w:val="24"/>
-        </w:rPr>
-        <w:t>https://www.facebook.com/profile.php?id=100004882428094</w:t>
-      </w:r>
-      <w:r>
-        <w:rPr>
-          <w:sz w:val="24"/>
-          <w:szCs w:val="24"/>
-        </w:rPr>
-        <w:fldChar w:fldCharType="end"/>
-      </w:r>
-    </w:p>
-    <w:p>
-      <w:pPr>
-        <w:pStyle w:val="a"/>
-        <w:rPr>
-          <w:sz w:val="24"/>
-          <w:szCs w:val="24"/>
-        </w:rPr>
-      </w:pPr>
-      <w:r>
-        <w:rPr>
-          <w:rFonts w:ascii="Trebuchet MS (Cuerpo)" w:eastAsia="Trebuchet MS (Cuerpo)" w:hAnsi="Trebuchet MS (Cuerpo)" w:cs="Trebuchet MS (Cuerpo)"/>
-          <w:b/>
-          <w:bCs/>
-          <w:sz w:val="28"/>
-          <w:szCs w:val="28"/>
-        </w:rPr>
-        <w:t>LinkedIn:</w:t>
-      </w:r>
-      <w:r>
-        <w:rPr>
-          <w:rFonts w:ascii="Trebuchet MS (Cuerpo)" w:eastAsia="Trebuchet MS (Cuerpo)" w:hAnsi="Trebuchet MS (Cuerpo)" w:cs="Trebuchet MS (Cuerpo)"/>
-          <w:b/>
-          <w:bCs/>
-          <w:sz w:val="24"/>
-          <w:szCs w:val="24"/>
-        </w:rPr>
-        <w:t xml:space="preserve"> </w:t>
-      </w:r>
-      <w:r>
-        <w:rPr>
-          <w:sz w:val="24"/>
-          <w:szCs w:val="24"/>
-        </w:rPr>
-        <w:fldChar w:fldCharType="begin"/>
-      </w:r>
-      <w:r>
-        <w:rPr>
-          <w:sz w:val="24"/>
-          <w:szCs w:val="24"/>
-        </w:rPr>
-        <w:instrText xml:space="preserve"> HYPERLINK "https://www.linkedin.com/in/atanas-kambitov-a69528162" </w:instrText>
-      </w:r>
-      <w:r>
-        <w:rPr>
-          <w:sz w:val="24"/>
-          <w:szCs w:val="24"/>
-        </w:rPr>
-        <w:fldChar w:fldCharType="separate"/>
-      </w:r>
-      <w:r>
-        <w:rPr>
-          <w:rStyle w:val="Hyperlink"/>
-          <w:sz w:val="24"/>
-          <w:szCs w:val="24"/>
-        </w:rPr>
-        <w:t>https://www.linkedin.com/in/atanas-kambitov-a69528162</w:t>
-      </w:r>
-      <w:r>
-        <w:rPr>
-          <w:sz w:val="24"/>
-          <w:szCs w:val="24"/>
-        </w:rPr>
-        <w:fldChar w:fldCharType="end"/>
-      </w:r>
-    </w:p>
-    <w:p>
-      <w:pPr>
-        <w:rPr>
-          <w:sz w:val="20"/>
-          <w:szCs w:val="20"/>
-          <w:lang w:val="es-ES"/>
+      <w:hyperlink r:id="rId10" w:history="1">
+        <w:r>
+          <w:rPr>
+            <w:rStyle w:val="Hyperlink"/>
+            <w:sz w:val="24"/>
+            <w:szCs w:val="24"/>
+          </w:rPr>
+          <w:t>https://www.linkedin.com/in/atanas-kambitov-a69528162</w:t>
+        </w:r>
+      </w:hyperlink>
+    </w:p>
+    <w:p>
+      <w:pPr>
+        <w:rPr>
+          <w:sz w:val="20"/>
+          <w:szCs w:val="20"/>
+          <w:lang w:val="en-US"/>
         </w:rPr>
       </w:pPr>
     </w:p>
@@ -2080,17 +2002,7 @@
           <w:szCs w:val="28"/>
           <w:lang w:val="en-US"/>
         </w:rPr>
-        <w:t xml:space="preserve">.Net </w:t>
-      </w:r>
-      <w:r>
-        <w:rPr>
-          <w:rFonts w:ascii="Franklin Gothic Medium" w:eastAsia="Franklin Gothic Medium" w:hAnsi="Franklin Gothic Medium" w:cs="Franklin Gothic Medium"/>
-          <w:color w:val="000000" w:themeColor="text1"/>
-          <w:sz w:val="28"/>
-          <w:szCs w:val="28"/>
-          <w:lang w:val="en-US"/>
-        </w:rPr>
-        <w:t>Framework</w:t>
+        <w:t>.Net Framework</w:t>
       </w:r>
       <w:r>
         <w:rPr>
@@ -2477,15 +2389,7 @@
           <w:color w:val="000000" w:themeColor="text1"/>
           <w:lang w:val="en-US"/>
         </w:rPr>
-        <w:t xml:space="preserve">                        </w:t>
-      </w:r>
-      <w:r>
-        <w:rPr>
-          <w:rFonts w:ascii="Franklin Gothic Medium" w:eastAsia="Franklin Gothic Medium" w:hAnsi="Franklin Gothic Medium" w:cs="Franklin Gothic Medium"/>
-          <w:color w:val="000000" w:themeColor="text1"/>
-          <w:lang w:val="en-US"/>
-        </w:rPr>
-        <w:t xml:space="preserve">                            </w:t>
+        <w:t xml:space="preserve">                                                    </w:t>
       </w:r>
       <w:r>
         <w:rPr>
@@ -3260,35 +3164,26 @@
     </w:p>
     <w:p>
       <w:pPr>
-        <w:rPr>
-          <w:sz w:val="28"/>
-          <w:szCs w:val="28"/>
-        </w:rPr>
-      </w:pPr>
-      <w:r>
-        <w:rPr>
-          <w:rFonts w:ascii="Trebuchet MS" w:eastAsia="Trebuchet MS" w:hAnsi="Trebuchet MS" w:cs="Trebuchet MS"/>
-          <w:sz w:val="28"/>
-          <w:szCs w:val="28"/>
-          <w:lang w:val="en-US"/>
-        </w:rPr>
-        <w:t xml:space="preserve">I had </w:t>
-      </w:r>
-      <w:r>
-        <w:rPr>
-          <w:rFonts w:ascii="Trebuchet MS" w:eastAsia="Trebuchet MS" w:hAnsi="Trebuchet MS" w:cs="Trebuchet MS"/>
-          <w:sz w:val="28"/>
-          <w:szCs w:val="28"/>
-        </w:rPr>
-        <w:t xml:space="preserve">the opportunity to work on many projects, servers and applications by using different technologies, languages, and frameworks. </w:t>
-      </w:r>
-    </w:p>
-    <w:p>
-      <w:pPr>
-        <w:rPr>
-          <w:rFonts w:ascii="Trebuchet MS (Cuerpo)" w:eastAsia="Trebuchet MS (Cuerpo)" w:hAnsi="Trebuchet MS (Cuerpo)" w:cs="Trebuchet MS (Cuerpo)"/>
-          <w:sz w:val="18"/>
-          <w:szCs w:val="18"/>
+        <w:pStyle w:val="a"/>
+        <w:rPr>
+          <w:rFonts w:eastAsia="Trebuchet MS"/>
+        </w:rPr>
+      </w:pPr>
+      <w:r>
+        <w:rPr>
+          <w:rFonts w:ascii="Trebuchet MS (Cuerpo)" w:eastAsia="Trebuchet MS (Cuerpo)" w:hAnsi="Trebuchet MS (Cuerpo)" w:cs="Trebuchet MS (Cuerpo)"/>
+          <w:sz w:val="28"/>
+          <w:szCs w:val="28"/>
+          <w:lang w:val="en-US"/>
+        </w:rPr>
+        <w:t>I had the opportunity to work on many projects by using different technologies, languages and frameworks.</w:t>
+      </w:r>
+    </w:p>
+    <w:p>
+      <w:pPr>
+        <w:pStyle w:val="a"/>
+        <w:rPr>
+          <w:rFonts w:eastAsia="Trebuchet MS"/>
         </w:rPr>
       </w:pPr>
     </w:p>
@@ -3490,76 +3385,59 @@
     <w:p>
       <w:pPr>
         <w:rPr>
+          <w:rFonts w:ascii="Trebuchet MS (Cuerpo)" w:eastAsia="Trebuchet MS (Cuerpo)" w:hAnsi="Trebuchet MS (Cuerpo)" w:cs="Trebuchet MS (Cuerpo)"/>
+          <w:sz w:val="28"/>
+          <w:szCs w:val="28"/>
+          <w:lang w:val="en-US"/>
+        </w:rPr>
+      </w:pPr>
+      <w:proofErr w:type="spellStart"/>
+      <w:r>
+        <w:rPr>
+          <w:rFonts w:ascii="Trebuchet MS (Cuerpo)" w:eastAsia="Trebuchet MS (Cuerpo)" w:hAnsi="Trebuchet MS (Cuerpo)" w:cs="Trebuchet MS (Cuerpo)"/>
+          <w:sz w:val="28"/>
+          <w:szCs w:val="28"/>
+          <w:lang w:val="en-US"/>
+        </w:rPr>
+        <w:t>Unfortunatelly</w:t>
+      </w:r>
+      <w:proofErr w:type="spellEnd"/>
+      <w:r>
+        <w:rPr>
+          <w:rFonts w:ascii="Trebuchet MS (Cuerpo)" w:eastAsia="Trebuchet MS (Cuerpo)" w:hAnsi="Trebuchet MS (Cuerpo)" w:cs="Trebuchet MS (Cuerpo)"/>
+          <w:sz w:val="28"/>
+          <w:szCs w:val="28"/>
+          <w:lang w:val="en-US"/>
+        </w:rPr>
+        <w:t xml:space="preserve"> I don’t have permission to show any projects from my current job.</w:t>
+      </w:r>
+    </w:p>
+    <w:p>
+      <w:pPr>
+        <w:rPr>
+          <w:rFonts w:eastAsia="Segoe UI"/>
+          <w:sz w:val="28"/>
+          <w:szCs w:val="28"/>
+          <w:lang w:val="en-US"/>
+        </w:rPr>
+      </w:pPr>
+      <w:r>
+        <w:rPr>
+          <w:rFonts w:ascii="Trebuchet MS (Cuerpo)" w:eastAsia="Trebuchet MS (Cuerpo)" w:hAnsi="Trebuchet MS (Cuerpo)" w:cs="Trebuchet MS (Cuerpo)"/>
+          <w:sz w:val="28"/>
+          <w:szCs w:val="28"/>
+          <w:lang w:val="en-US"/>
+        </w:rPr>
+        <w:t>The following is a list of my personal ones.</w:t>
+      </w:r>
+    </w:p>
+    <w:p>
+      <w:pPr>
+        <w:rPr>
           <w:rFonts w:ascii="Segoe UI" w:eastAsia="Segoe UI" w:hAnsi="Segoe UI" w:cs="Segoe UI"/>
-          <w:sz w:val="28"/>
-          <w:szCs w:val="28"/>
-          <w:lang w:val="en-US"/>
-        </w:rPr>
-      </w:pPr>
-      <w:r>
-        <w:rPr>
-          <w:rFonts w:ascii="Segoe UI" w:eastAsia="Segoe UI" w:hAnsi="Segoe UI" w:cs="Segoe UI"/>
-          <w:sz w:val="28"/>
-          <w:szCs w:val="28"/>
-          <w:lang w:val="en-US"/>
-        </w:rPr>
-        <w:t>Unfortunately I don’t have p</w:t>
-      </w:r>
-      <w:r>
-        <w:rPr>
-          <w:rFonts w:ascii="Segoe UI" w:eastAsia="Segoe UI" w:hAnsi="Segoe UI" w:cs="Segoe UI"/>
-          <w:sz w:val="28"/>
-          <w:szCs w:val="28"/>
-          <w:lang w:val="en-US"/>
-        </w:rPr>
-        <w:t xml:space="preserve">ermission to show any projects </w:t>
-      </w:r>
-      <w:r>
-        <w:rPr>
-          <w:rFonts w:ascii="Segoe UI" w:eastAsia="Segoe UI" w:hAnsi="Segoe UI" w:cs="Segoe UI"/>
-          <w:sz w:val="28"/>
-          <w:szCs w:val="28"/>
-          <w:lang w:val="en-US"/>
-        </w:rPr>
-        <w:t>from my current job.</w:t>
-      </w:r>
-    </w:p>
-    <w:p>
-      <w:pPr>
-        <w:rPr>
-          <w:rFonts w:ascii="Segoe UI" w:eastAsia="Segoe UI" w:hAnsi="Segoe UI" w:cs="Segoe UI"/>
-          <w:sz w:val="28"/>
-          <w:szCs w:val="28"/>
-          <w:lang w:val="en-US"/>
-        </w:rPr>
-      </w:pPr>
-      <w:r>
-        <w:rPr>
-          <w:rFonts w:ascii="Segoe UI" w:eastAsia="Segoe UI" w:hAnsi="Segoe UI" w:cs="Segoe UI"/>
-          <w:sz w:val="28"/>
-          <w:szCs w:val="28"/>
-          <w:lang w:val="en-US"/>
-        </w:rPr>
-        <w:t xml:space="preserve">This is a small list of my personal </w:t>
-      </w:r>
-      <w:r>
-        <w:rPr>
-          <w:rFonts w:ascii="Segoe UI" w:eastAsia="Segoe UI" w:hAnsi="Segoe UI" w:cs="Segoe UI"/>
-          <w:sz w:val="28"/>
-          <w:szCs w:val="28"/>
-          <w:lang w:val="en-US"/>
-        </w:rPr>
-        <w:t>ones</w:t>
-      </w:r>
-      <w:r>
-        <w:rPr>
-          <w:rFonts w:ascii="Segoe UI" w:eastAsia="Segoe UI" w:hAnsi="Segoe UI" w:cs="Segoe UI"/>
-          <w:sz w:val="28"/>
-          <w:szCs w:val="28"/>
-          <w:lang w:val="en-US"/>
-        </w:rPr>
-        <w:t>.</w:t>
-      </w:r>
+          <w:lang w:val="en-US"/>
+        </w:rPr>
+      </w:pPr>
     </w:p>
     <w:p>
       <w:pPr>
@@ -3694,7 +3572,7 @@
         </w:rPr>
         <w:t xml:space="preserve"> </w:t>
       </w:r>
-      <w:hyperlink r:id="rId8" w:history="1">
+      <w:hyperlink r:id="rId11" w:history="1">
         <w:r>
           <w:rPr>
             <w:rStyle w:val="Hyperlink"/>
@@ -4535,7 +4413,7 @@
         </w:rPr>
         <w:t xml:space="preserve">Website Link: </w:t>
       </w:r>
-      <w:hyperlink r:id="rId9" w:history="1">
+      <w:hyperlink r:id="rId12" w:history="1">
         <w:r>
           <w:rPr>
             <w:rStyle w:val="Hyperlink"/>
@@ -4591,7 +4469,7 @@
         </w:rPr>
         <w:t xml:space="preserve"> </w:t>
       </w:r>
-      <w:hyperlink r:id="rId10" w:history="1">
+      <w:hyperlink r:id="rId13" w:history="1">
         <w:r>
           <w:rPr>
             <w:rStyle w:val="Hyperlink"/>
@@ -5105,7 +4983,7 @@
         </w:rPr>
         <w:t xml:space="preserve"> at </w:t>
       </w:r>
-      <w:hyperlink r:id="rId11" w:history="1">
+      <w:hyperlink r:id="rId14" w:history="1">
         <w:r>
           <w:rPr>
             <w:rStyle w:val="Hyperlink"/>
@@ -5420,7 +5298,7 @@
         </w:rPr>
         <w:t xml:space="preserve">  </w:t>
       </w:r>
-      <w:hyperlink r:id="rId12" w:history="1">
+      <w:hyperlink r:id="rId15" w:history="1">
         <w:r>
           <w:rPr>
             <w:rStyle w:val="Hyperlink"/>
@@ -6041,7 +5919,7 @@
         </w:rPr>
         <w:t xml:space="preserve"> at </w:t>
       </w:r>
-      <w:hyperlink r:id="rId13" w:history="1">
+      <w:hyperlink r:id="rId16" w:history="1">
         <w:r>
           <w:rPr>
             <w:rStyle w:val="Hyperlink"/>
@@ -6129,61 +6007,14 @@
       </w:pPr>
       <w:r>
         <w:rPr>
-          <w:sz w:val="28"/>
-          <w:szCs w:val="28"/>
-          <w:lang w:val="en-US"/>
-        </w:rPr>
-        <w:t>Feel free to c</w:t>
-      </w:r>
-      <w:r>
-        <w:rPr>
-          <w:sz w:val="28"/>
-          <w:szCs w:val="28"/>
-          <w:lang w:val="en-US"/>
-        </w:rPr>
-        <w:t xml:space="preserve">heck </w:t>
-      </w:r>
-      <w:r>
-        <w:rPr>
-          <w:sz w:val="28"/>
-          <w:szCs w:val="28"/>
-          <w:lang w:val="en-US"/>
-        </w:rPr>
-        <w:t xml:space="preserve">out </w:t>
-      </w:r>
-      <w:r>
-        <w:rPr>
-          <w:sz w:val="28"/>
-          <w:szCs w:val="28"/>
-          <w:lang w:val="en-US"/>
-        </w:rPr>
-        <w:t xml:space="preserve">my </w:t>
-      </w:r>
-      <w:r>
-        <w:rPr>
-          <w:sz w:val="28"/>
-          <w:szCs w:val="28"/>
-          <w:lang w:val="en-US"/>
-        </w:rPr>
-        <w:t xml:space="preserve">other </w:t>
-      </w:r>
-      <w:r>
-        <w:rPr>
-          <w:sz w:val="28"/>
-          <w:szCs w:val="28"/>
-          <w:lang w:val="en-US"/>
-        </w:rPr>
-        <w:t>projects</w:t>
-      </w:r>
-      <w:r>
-        <w:rPr>
-          <w:sz w:val="28"/>
-          <w:szCs w:val="28"/>
-          <w:lang w:val="en-US"/>
-        </w:rPr>
-        <w:t xml:space="preserve">: </w:t>
-      </w:r>
-      <w:hyperlink r:id="rId14" w:history="1">
+          <w:rFonts w:ascii="Trebuchet MS (Cuerpo)" w:eastAsia="Trebuchet MS (Cuerpo)" w:hAnsi="Trebuchet MS (Cuerpo)" w:cs="Trebuchet MS (Cuerpo)"/>
+          <w:sz w:val="28"/>
+          <w:szCs w:val="28"/>
+          <w:lang w:val="en-US"/>
+        </w:rPr>
+        <w:t xml:space="preserve">Feel free to checkout my other projects: </w:t>
+      </w:r>
+      <w:hyperlink r:id="rId17" w:history="1">
         <w:r>
           <w:rPr>
             <w:rStyle w:val="Hyperlink"/>
@@ -6247,13 +6078,6 @@
           <w:t>NASOKILA</w:t>
         </w:r>
       </w:hyperlink>
-      <w:r>
-        <w:rPr>
-          <w:sz w:val="24"/>
-          <w:szCs w:val="24"/>
-        </w:rPr>
-        <w:t>.</w:t>
-      </w:r>
     </w:p>
     <w:p>
       <w:pPr>
@@ -6401,7 +6225,7 @@
           <w:lang w:val="en-US"/>
         </w:rPr>
       </w:pPr>
-      <w:hyperlink r:id="rId15" w:history="1">
+      <w:hyperlink r:id="rId18" w:history="1">
         <w:r>
           <w:rPr>
             <w:rStyle w:val="Hyperlink"/>
@@ -6427,7 +6251,7 @@
           <w:lang w:val="en-US"/>
         </w:rPr>
       </w:pPr>
-      <w:hyperlink r:id="rId16" w:history="1">
+      <w:hyperlink r:id="rId19" w:history="1">
         <w:r>
           <w:rPr>
             <w:rStyle w:val="Hyperlink"/>
@@ -6472,7 +6296,7 @@
           <w:lang w:val="en-US"/>
         </w:rPr>
       </w:pPr>
-      <w:hyperlink r:id="rId17" w:history="1">
+      <w:hyperlink r:id="rId20" w:history="1">
         <w:r>
           <w:rPr>
             <w:rStyle w:val="Hyperlink"/>
@@ -6517,7 +6341,7 @@
           <w:lang w:val="en-US"/>
         </w:rPr>
       </w:pPr>
-      <w:hyperlink r:id="rId18" w:history="1">
+      <w:hyperlink r:id="rId21" w:history="1">
         <w:r>
           <w:rPr>
             <w:rStyle w:val="Hyperlink"/>
@@ -6552,7 +6376,7 @@
           <w:lang w:val="en-US"/>
         </w:rPr>
       </w:pPr>
-      <w:hyperlink r:id="rId19" w:history="1">
+      <w:hyperlink r:id="rId22" w:history="1">
         <w:r>
           <w:rPr>
             <w:rStyle w:val="Hyperlink"/>
@@ -6591,30 +6415,14 @@
           <w:szCs w:val="22"/>
         </w:rPr>
       </w:pPr>
-      <w:hyperlink r:id="rId20" w:history="1">
+      <w:hyperlink r:id="rId23" w:history="1">
         <w:r>
           <w:rPr>
             <w:rStyle w:val="Hyperlink"/>
             <w:sz w:val="22"/>
             <w:szCs w:val="22"/>
           </w:rPr>
-          <w:t>https://nasokila.github.io/Fron</w:t>
-        </w:r>
-        <w:r>
-          <w:rPr>
-            <w:rStyle w:val="Hyperlink"/>
-            <w:sz w:val="22"/>
-            <w:szCs w:val="22"/>
-          </w:rPr>
-          <w:t>t</w:t>
-        </w:r>
-        <w:r>
-          <w:rPr>
-            <w:rStyle w:val="Hyperlink"/>
-            <w:sz w:val="22"/>
-            <w:szCs w:val="22"/>
-          </w:rPr>
-          <w:t>-End-Pages/form</w:t>
+          <w:t>https://nasokila.github.io/Front-End-Pages/form</w:t>
         </w:r>
       </w:hyperlink>
     </w:p>
@@ -7220,7 +7028,7 @@
         </w:rPr>
         <w:t xml:space="preserve">01.        Programming Basics                              January 2017             </w:t>
       </w:r>
-      <w:hyperlink r:id="rId21">
+      <w:hyperlink r:id="rId24">
         <w:r>
           <w:rPr>
             <w:rStyle w:val="Hyperlink"/>
@@ -7243,7 +7051,7 @@
         </w:rPr>
         <w:t xml:space="preserve">02.        Programming Fundamentals                May 2017                    </w:t>
       </w:r>
-      <w:hyperlink r:id="rId22">
+      <w:hyperlink r:id="rId25">
         <w:r>
           <w:rPr>
             <w:rStyle w:val="Hyperlink"/>
@@ -7263,7 +7071,7 @@
         </w:rPr>
         <w:t xml:space="preserve">03.        Software Technologies                           July 2017                    </w:t>
       </w:r>
-      <w:hyperlink r:id="rId23">
+      <w:hyperlink r:id="rId26">
         <w:r>
           <w:rPr>
             <w:rStyle w:val="Hyperlink"/>
@@ -7283,7 +7091,7 @@
         </w:rPr>
         <w:t xml:space="preserve">04.        Databases Basics                                   September 2017        </w:t>
       </w:r>
-      <w:hyperlink r:id="rId24">
+      <w:hyperlink r:id="rId27">
         <w:r>
           <w:rPr>
             <w:rStyle w:val="Hyperlink"/>
@@ -7303,7 +7111,7 @@
         </w:rPr>
         <w:t xml:space="preserve">05.        Databases Advanced EF Core               October 2017              </w:t>
       </w:r>
-      <w:hyperlink r:id="rId25">
+      <w:hyperlink r:id="rId28">
         <w:r>
           <w:rPr>
             <w:rStyle w:val="Hyperlink"/>
@@ -7323,7 +7131,7 @@
         </w:rPr>
         <w:t xml:space="preserve">06.        Web Fundamentals (HTML/CSS)          September 2017        </w:t>
       </w:r>
-      <w:hyperlink r:id="rId26">
+      <w:hyperlink r:id="rId29">
         <w:r>
           <w:rPr>
             <w:rStyle w:val="Hyperlink"/>
@@ -7343,7 +7151,7 @@
         </w:rPr>
         <w:t xml:space="preserve">07.        JavaScript for Front-End                         October 2017             </w:t>
       </w:r>
-      <w:hyperlink r:id="rId27">
+      <w:hyperlink r:id="rId30">
         <w:r>
           <w:rPr>
             <w:rStyle w:val="Hyperlink"/>
@@ -7363,7 +7171,7 @@
         </w:rPr>
         <w:t xml:space="preserve">08.       JS Fundamentals                                     January 2018             </w:t>
       </w:r>
-      <w:hyperlink r:id="rId28">
+      <w:hyperlink r:id="rId31">
         <w:r>
           <w:rPr>
             <w:rStyle w:val="Hyperlink"/>
@@ -7383,7 +7191,7 @@
         </w:rPr>
         <w:t xml:space="preserve">09.       JS Advanced                                             February 2018           </w:t>
       </w:r>
-      <w:hyperlink r:id="rId29">
+      <w:hyperlink r:id="rId32">
         <w:r>
           <w:rPr>
             <w:rStyle w:val="Hyperlink"/>
@@ -7403,7 +7211,7 @@
         </w:rPr>
         <w:t xml:space="preserve">10.       JS Applications                                         March 2018               </w:t>
       </w:r>
-      <w:hyperlink r:id="rId30">
+      <w:hyperlink r:id="rId33">
         <w:r>
           <w:rPr>
             <w:rStyle w:val="Hyperlink"/>
@@ -7489,7 +7297,7 @@
         </w:rPr>
         <w:t xml:space="preserve">14.       C# Advanced                                            January 2018             </w:t>
       </w:r>
-      <w:hyperlink r:id="rId31">
+      <w:hyperlink r:id="rId34">
         <w:r>
           <w:rPr>
             <w:rStyle w:val="Hyperlink"/>
@@ -7509,7 +7317,7 @@
         </w:rPr>
         <w:t xml:space="preserve">15.       C# OOP Basics                                         February 2018           </w:t>
       </w:r>
-      <w:hyperlink r:id="rId32">
+      <w:hyperlink r:id="rId35">
         <w:r>
           <w:rPr>
             <w:rStyle w:val="Hyperlink"/>
@@ -7529,7 +7337,7 @@
         </w:rPr>
         <w:t xml:space="preserve">16.       C# OOP Advanced                                   March 2018                </w:t>
       </w:r>
-      <w:hyperlink r:id="rId33">
+      <w:hyperlink r:id="rId36">
         <w:r>
           <w:rPr>
             <w:rStyle w:val="Hyperlink"/>
@@ -7604,25 +7412,36 @@
     <w:p>
       <w:pPr>
         <w:rPr>
-          <w:rFonts w:ascii="Franklin Gothic Medium" w:eastAsia="Franklin Gothic Medium" w:hAnsi="Franklin Gothic Medium" w:cs="Franklin Gothic Medium"/>
-          <w:sz w:val="28"/>
-          <w:szCs w:val="28"/>
-          <w:lang w:val="en-US"/>
-        </w:rPr>
-      </w:pPr>
-      <w:r>
-        <w:rPr>
-          <w:rFonts w:ascii="Franklin Gothic Medium" w:eastAsia="Franklin Gothic Medium" w:hAnsi="Franklin Gothic Medium" w:cs="Franklin Gothic Medium"/>
-          <w:sz w:val="28"/>
-          <w:szCs w:val="28"/>
-          <w:lang w:val="en-US"/>
-        </w:rPr>
-        <w:t xml:space="preserve">I have more certificates from taking </w:t>
+          <w:rFonts w:asciiTheme="majorHAnsi" w:eastAsia="Franklin Gothic Medium" w:hAnsiTheme="majorHAnsi" w:cs="Franklin Gothic Medium"/>
+          <w:sz w:val="28"/>
+          <w:szCs w:val="28"/>
+          <w:lang w:val="en-US"/>
+        </w:rPr>
+      </w:pPr>
+      <w:r>
+        <w:rPr>
+          <w:rFonts w:ascii="Trebuchet MS (Cuerpo)" w:eastAsia="Trebuchet MS (Cuerpo)" w:hAnsi="Trebuchet MS (Cuerpo)" w:cs="Trebuchet MS (Cuerpo)"/>
+          <w:sz w:val="28"/>
+          <w:szCs w:val="28"/>
+          <w:lang w:val="en-US"/>
+        </w:rPr>
+        <w:t>I have more certificates from courses o</w:t>
+      </w:r>
+      <w:bookmarkStart w:id="0" w:name="_GoBack"/>
+      <w:bookmarkEnd w:id="0"/>
+      <w:r>
+        <w:rPr>
+          <w:rFonts w:ascii="Trebuchet MS (Cuerpo)" w:eastAsia="Trebuchet MS (Cuerpo)" w:hAnsi="Trebuchet MS (Cuerpo)" w:cs="Trebuchet MS (Cuerpo)"/>
+          <w:sz w:val="28"/>
+          <w:szCs w:val="28"/>
+          <w:lang w:val="en-US"/>
+        </w:rPr>
+        <w:t xml:space="preserve">n </w:t>
       </w:r>
       <w:proofErr w:type="spellStart"/>
       <w:r>
         <w:rPr>
-          <w:rFonts w:ascii="Franklin Gothic Medium" w:eastAsia="Franklin Gothic Medium" w:hAnsi="Franklin Gothic Medium" w:cs="Franklin Gothic Medium"/>
+          <w:rFonts w:ascii="Trebuchet MS (Cuerpo)" w:eastAsia="Trebuchet MS (Cuerpo)" w:hAnsi="Trebuchet MS (Cuerpo)" w:cs="Trebuchet MS (Cuerpo)"/>
           <w:sz w:val="28"/>
           <w:szCs w:val="28"/>
           <w:lang w:val="en-US"/>
@@ -7632,7 +7451,7 @@
       <w:proofErr w:type="spellEnd"/>
       <w:r>
         <w:rPr>
-          <w:rFonts w:ascii="Franklin Gothic Medium" w:eastAsia="Franklin Gothic Medium" w:hAnsi="Franklin Gothic Medium" w:cs="Franklin Gothic Medium"/>
+          <w:rFonts w:ascii="Trebuchet MS (Cuerpo)" w:eastAsia="Trebuchet MS (Cuerpo)" w:hAnsi="Trebuchet MS (Cuerpo)" w:cs="Trebuchet MS (Cuerpo)"/>
           <w:sz w:val="28"/>
           <w:szCs w:val="28"/>
           <w:lang w:val="en-US"/>
@@ -7642,7 +7461,7 @@
       <w:proofErr w:type="spellStart"/>
       <w:r>
         <w:rPr>
-          <w:rFonts w:ascii="Franklin Gothic Medium" w:eastAsia="Franklin Gothic Medium" w:hAnsi="Franklin Gothic Medium" w:cs="Franklin Gothic Medium"/>
+          <w:rFonts w:ascii="Trebuchet MS (Cuerpo)" w:eastAsia="Trebuchet MS (Cuerpo)" w:hAnsi="Trebuchet MS (Cuerpo)" w:cs="Trebuchet MS (Cuerpo)"/>
           <w:sz w:val="28"/>
           <w:szCs w:val="28"/>
           <w:lang w:val="en-US"/>
@@ -7652,12 +7471,12 @@
       <w:proofErr w:type="spellEnd"/>
       <w:r>
         <w:rPr>
-          <w:rFonts w:ascii="Franklin Gothic Medium" w:eastAsia="Franklin Gothic Medium" w:hAnsi="Franklin Gothic Medium" w:cs="Franklin Gothic Medium"/>
-          <w:sz w:val="28"/>
-          <w:szCs w:val="28"/>
-          <w:lang w:val="en-US"/>
-        </w:rPr>
-        <w:t xml:space="preserve"> courses. </w:t>
+          <w:rFonts w:ascii="Trebuchet MS (Cuerpo)" w:eastAsia="Trebuchet MS (Cuerpo)" w:hAnsi="Trebuchet MS (Cuerpo)" w:cs="Trebuchet MS (Cuerpo)"/>
+          <w:sz w:val="28"/>
+          <w:szCs w:val="28"/>
+          <w:lang w:val="en-US"/>
+        </w:rPr>
+        <w:t>.</w:t>
       </w:r>
     </w:p>
     <w:p>
@@ -7862,8 +7681,6 @@
         </w:rPr>
         <w:t>Skills</w:t>
       </w:r>
-      <w:bookmarkStart w:id="0" w:name="_GoBack"/>
-      <w:bookmarkEnd w:id="0"/>
     </w:p>
     <w:p>
       <w:pPr>
@@ -8350,7 +8167,7 @@
       </w:pPr>
     </w:p>
     <w:sectPr>
-      <w:footerReference w:type="default" r:id="rId34"/>
+      <w:footerReference w:type="default" r:id="rId37"/>
       <w:pgSz w:w="11907" w:h="16839" w:code="9"/>
       <w:pgMar w:top="1276" w:right="851" w:bottom="1077" w:left="851" w:header="720" w:footer="720" w:gutter="0"/>
       <w:cols w:space="720"/>
@@ -8408,7 +8225,7 @@
       <w:fldChar w:fldCharType="separate"/>
     </w:r>
     <w:r>
-      <w:t>4</w:t>
+      <w:t>7</w:t>
     </w:r>
     <w:r>
       <w:fldChar w:fldCharType="end"/>
@@ -8882,6 +8699,7 @@
   <w:style w:type="character" w:default="1" w:styleId="DefaultParagraphFont">
     <w:name w:val="Default Paragraph Font"/>
     <w:uiPriority w:val="1"/>
+    <w:semiHidden/>
     <w:unhideWhenUsed/>
   </w:style>
   <w:style w:type="table" w:default="1" w:styleId="TableNormal">
@@ -9371,7 +9189,7 @@
 </file>
 
 <file path=customXml/itemProps1.xml><?xml version="1.0" encoding="utf-8"?>
-<ds:datastoreItem xmlns:ds="http://schemas.openxmlformats.org/officeDocument/2006/customXml" ds:itemID="{28ABD2D0-3C41-4FC3-8CA0-B4F893764E86}">
+<ds:datastoreItem xmlns:ds="http://schemas.openxmlformats.org/officeDocument/2006/customXml" ds:itemID="{A18D5732-5727-43BD-8CC4-2703D29DEA7E}">
   <ds:schemaRefs>
     <ds:schemaRef ds:uri="http://schemas.openxmlformats.org/officeDocument/2006/bibliography"/>
   </ds:schemaRefs>

</xml_diff>

<commit_message>
Diploma word document added.
</commit_message>
<xml_diff>
--- a/Other/CV/Latest CV.docx
+++ b/Other/CV/Latest CV.docx
@@ -61,41 +61,6 @@
       </w:pPr>
     </w:p>
     <w:p/>
-    <w:p/>
-    <w:p>
-      <w:pPr>
-        <w:jc w:val="center"/>
-      </w:pPr>
-      <w:r>
-        <w:rPr>
-          <w:noProof/>
-        </w:rPr>
-        <w:pict w14:anchorId="0C1DF2D7">
-          <v:shapetype id="_x0000_t75" coordsize="21600,21600" o:spt="75" o:preferrelative="t" path="m@4@5l@4@11@9@11@9@5xe" filled="f" stroked="f">
-            <v:stroke joinstyle="miter"/>
-            <v:formulas>
-              <v:f eqn="if lineDrawn pixelLineWidth 0"/>
-              <v:f eqn="sum @0 1 0"/>
-              <v:f eqn="sum 0 0 @1"/>
-              <v:f eqn="prod @2 1 2"/>
-              <v:f eqn="prod @3 21600 pixelWidth"/>
-              <v:f eqn="prod @3 21600 pixelHeight"/>
-              <v:f eqn="sum @0 0 1"/>
-              <v:f eqn="prod @6 1 2"/>
-              <v:f eqn="prod @7 21600 pixelWidth"/>
-              <v:f eqn="sum @8 21600 0"/>
-              <v:f eqn="prod @7 21600 pixelHeight"/>
-              <v:f eqn="sum @10 21600 0"/>
-            </v:formulas>
-            <v:path o:extrusionok="f" gradientshapeok="t" o:connecttype="rect"/>
-            <o:lock v:ext="edit" aspectratio="t"/>
-          </v:shapetype>
-          <v:shape id="_x0000_i1025" type="#_x0000_t75" style="width:259.5pt;height:324.75pt">
-            <v:imagedata r:id="rId7" o:title="59432896_1124533617719375_7304955328511082496_n"/>
-          </v:shape>
-        </w:pict>
-      </w:r>
-    </w:p>
     <w:p>
       <w:pPr>
         <w:jc w:val="center"/>
@@ -335,62 +300,71 @@
           <w:sz w:val="24"/>
           <w:szCs w:val="24"/>
         </w:rPr>
-        <w:t xml:space="preserve">Software Engineer at </w:t>
-      </w:r>
-      <w:r>
-        <w:rPr>
-          <w:sz w:val="24"/>
-          <w:szCs w:val="24"/>
-        </w:rPr>
-        <w:t>Sainsbury's Store Support Centre, Coventry</w:t>
-      </w:r>
-      <w:r>
-        <w:rPr>
-          <w:sz w:val="24"/>
-          <w:szCs w:val="24"/>
-          <w:lang w:val="en-US"/>
-        </w:rPr>
-        <w:t xml:space="preserve"> |</w:t>
-      </w:r>
-    </w:p>
-    <w:p>
-      <w:pPr>
-        <w:pStyle w:val="a"/>
-        <w:rPr>
-          <w:rFonts w:ascii="Trebuchet MS (Cuerpo)" w:eastAsia="Trebuchet MS (Cuerpo)" w:hAnsi="Trebuchet MS (Cuerpo)" w:cs="Trebuchet MS (Cuerpo)"/>
-          <w:b/>
-          <w:bCs/>
-          <w:sz w:val="24"/>
-          <w:szCs w:val="24"/>
-        </w:rPr>
-      </w:pPr>
-      <w:r>
-        <w:rPr>
-          <w:rFonts w:ascii="Trebuchet MS (Cuerpo)" w:eastAsia="Trebuchet MS (Cuerpo)" w:hAnsi="Trebuchet MS (Cuerpo)" w:cs="Trebuchet MS (Cuerpo)"/>
-          <w:b/>
-          <w:bCs/>
-          <w:sz w:val="28"/>
-          <w:szCs w:val="28"/>
-        </w:rPr>
-        <w:t>Phone:</w:t>
-      </w:r>
-      <w:r>
-        <w:rPr>
-          <w:rFonts w:ascii="Trebuchet MS (Cuerpo)" w:eastAsia="Trebuchet MS (Cuerpo)" w:hAnsi="Trebuchet MS (Cuerpo)" w:cs="Trebuchet MS (Cuerpo)"/>
-          <w:b/>
-          <w:bCs/>
-          <w:sz w:val="24"/>
-          <w:szCs w:val="24"/>
-        </w:rPr>
-        <w:t xml:space="preserve"> </w:t>
+        <w:t>Software Engineer</w:t>
       </w:r>
       <w:r>
         <w:rPr>
           <w:rStyle w:val="SubtitleChar"/>
           <w:sz w:val="24"/>
           <w:szCs w:val="24"/>
-        </w:rPr>
-        <w:t>+</w:t>
+          <w:lang w:val="en-US"/>
+        </w:rPr>
+        <w:t xml:space="preserve"> in</w:t>
+      </w:r>
+      <w:r>
+        <w:rPr>
+          <w:sz w:val="24"/>
+          <w:szCs w:val="24"/>
+        </w:rPr>
+        <w:t xml:space="preserve"> Coventry</w:t>
+      </w:r>
+      <w:r>
+        <w:rPr>
+          <w:sz w:val="24"/>
+          <w:szCs w:val="24"/>
+          <w:lang w:val="en-US"/>
+        </w:rPr>
+        <w:t>, United Kingdom</w:t>
+      </w:r>
+      <w:r>
+        <w:rPr>
+          <w:sz w:val="24"/>
+          <w:szCs w:val="24"/>
+          <w:lang w:val="en-US"/>
+        </w:rPr>
+        <w:t xml:space="preserve"> |</w:t>
+      </w:r>
+    </w:p>
+    <w:p>
+      <w:pPr>
+        <w:pStyle w:val="a"/>
+        <w:rPr>
+          <w:rFonts w:ascii="Trebuchet MS (Cuerpo)" w:eastAsia="Trebuchet MS (Cuerpo)" w:hAnsi="Trebuchet MS (Cuerpo)" w:cs="Trebuchet MS (Cuerpo)"/>
+          <w:b/>
+          <w:bCs/>
+          <w:sz w:val="24"/>
+          <w:szCs w:val="24"/>
+        </w:rPr>
+      </w:pPr>
+      <w:r>
+        <w:rPr>
+          <w:rFonts w:ascii="Trebuchet MS (Cuerpo)" w:eastAsia="Trebuchet MS (Cuerpo)" w:hAnsi="Trebuchet MS (Cuerpo)" w:cs="Trebuchet MS (Cuerpo)"/>
+          <w:b/>
+          <w:bCs/>
+          <w:sz w:val="28"/>
+          <w:szCs w:val="28"/>
+        </w:rPr>
+        <w:t>Phone:</w:t>
+      </w:r>
+      <w:r>
+        <w:rPr>
+          <w:rFonts w:ascii="Trebuchet MS (Cuerpo)" w:eastAsia="Trebuchet MS (Cuerpo)" w:hAnsi="Trebuchet MS (Cuerpo)" w:cs="Trebuchet MS (Cuerpo)"/>
+          <w:b/>
+          <w:bCs/>
+          <w:sz w:val="24"/>
+          <w:szCs w:val="24"/>
+        </w:rPr>
+        <w:t xml:space="preserve"> </w:t>
       </w:r>
       <w:r>
         <w:rPr>
@@ -398,7 +372,7 @@
           <w:sz w:val="24"/>
           <w:szCs w:val="24"/>
         </w:rPr>
-        <w:t xml:space="preserve">44 </w:t>
+        <w:t>+</w:t>
       </w:r>
       <w:r>
         <w:rPr>
@@ -406,7 +380,7 @@
           <w:sz w:val="24"/>
           <w:szCs w:val="24"/>
         </w:rPr>
-        <w:t>7448719858</w:t>
+        <w:t xml:space="preserve">44 </w:t>
       </w:r>
       <w:r>
         <w:rPr>
@@ -414,67 +388,35 @@
           <w:sz w:val="24"/>
           <w:szCs w:val="24"/>
         </w:rPr>
-        <w:t xml:space="preserve">  |                                                                </w:t>
-      </w:r>
-    </w:p>
-    <w:p>
-      <w:pPr>
-        <w:pStyle w:val="a"/>
+        <w:t>7448719858</w:t>
+      </w:r>
+      <w:r>
         <w:rPr>
           <w:rStyle w:val="SubtitleChar"/>
           <w:sz w:val="24"/>
           <w:szCs w:val="24"/>
         </w:rPr>
-      </w:pPr>
-      <w:r>
-        <w:rPr>
-          <w:rFonts w:ascii="Trebuchet MS (Cuerpo)" w:eastAsia="Trebuchet MS (Cuerpo)" w:hAnsi="Trebuchet MS (Cuerpo)" w:cs="Trebuchet MS (Cuerpo)"/>
-          <w:b/>
-          <w:bCs/>
-          <w:sz w:val="28"/>
-          <w:szCs w:val="28"/>
-        </w:rPr>
-        <w:t>Email:</w:t>
-      </w:r>
-      <w:r>
-        <w:rPr>
-          <w:rFonts w:ascii="Trebuchet MS (Cuerpo)" w:eastAsia="Trebuchet MS (Cuerpo)" w:hAnsi="Trebuchet MS (Cuerpo)" w:cs="Trebuchet MS (Cuerpo)"/>
-          <w:b/>
-          <w:bCs/>
-          <w:sz w:val="24"/>
-          <w:szCs w:val="24"/>
-        </w:rPr>
-        <w:t xml:space="preserve"> </w:t>
-      </w:r>
-      <w:r>
+        <w:t xml:space="preserve">  |                                                                </w:t>
+      </w:r>
+    </w:p>
+    <w:p>
+      <w:pPr>
+        <w:pStyle w:val="a"/>
         <w:rPr>
           <w:rStyle w:val="SubtitleChar"/>
           <w:sz w:val="24"/>
           <w:szCs w:val="24"/>
         </w:rPr>
-        <w:t xml:space="preserve">atanasskambitovv@gmail.com   |        </w:t>
-      </w:r>
-    </w:p>
-    <w:p>
-      <w:pPr>
-        <w:pStyle w:val="a"/>
-        <w:rPr>
-          <w:rFonts w:ascii="Trebuchet MS (Cuerpo)" w:eastAsia="Trebuchet MS (Cuerpo)" w:hAnsi="Trebuchet MS (Cuerpo)" w:cs="Trebuchet MS (Cuerpo)"/>
-          <w:b/>
-          <w:bCs/>
-          <w:sz w:val="24"/>
-          <w:szCs w:val="24"/>
-        </w:rPr>
-      </w:pPr>
-      <w:r>
-        <w:rPr>
-          <w:rFonts w:ascii="Trebuchet MS (Cuerpo)" w:eastAsia="Trebuchet MS (Cuerpo)" w:hAnsi="Trebuchet MS (Cuerpo)" w:cs="Trebuchet MS (Cuerpo)"/>
-          <w:b/>
-          <w:bCs/>
-          <w:sz w:val="28"/>
-          <w:szCs w:val="28"/>
-        </w:rPr>
-        <w:t>Country:</w:t>
+      </w:pPr>
+      <w:r>
+        <w:rPr>
+          <w:rFonts w:ascii="Trebuchet MS (Cuerpo)" w:eastAsia="Trebuchet MS (Cuerpo)" w:hAnsi="Trebuchet MS (Cuerpo)" w:cs="Trebuchet MS (Cuerpo)"/>
+          <w:b/>
+          <w:bCs/>
+          <w:sz w:val="28"/>
+          <w:szCs w:val="28"/>
+        </w:rPr>
+        <w:t>Email:</w:t>
       </w:r>
       <w:r>
         <w:rPr>
@@ -492,9 +434,12 @@
           <w:sz w:val="24"/>
           <w:szCs w:val="24"/>
         </w:rPr>
-        <w:t>United Kingdom  |</w:t>
-      </w:r>
-      <w:r>
+        <w:t xml:space="preserve">atanasskambitovv@gmail.com   |        </w:t>
+      </w:r>
+    </w:p>
+    <w:p>
+      <w:pPr>
+        <w:pStyle w:val="a"/>
         <w:rPr>
           <w:rFonts w:ascii="Trebuchet MS (Cuerpo)" w:eastAsia="Trebuchet MS (Cuerpo)" w:hAnsi="Trebuchet MS (Cuerpo)" w:cs="Trebuchet MS (Cuerpo)"/>
           <w:b/>
@@ -502,29 +447,16 @@
           <w:sz w:val="24"/>
           <w:szCs w:val="24"/>
         </w:rPr>
-        <w:t xml:space="preserve"> </w:t>
-      </w:r>
-    </w:p>
-    <w:p>
-      <w:pPr>
-        <w:pStyle w:val="a"/>
-        <w:rPr>
-          <w:rFonts w:ascii="Trebuchet MS (Cuerpo)" w:eastAsia="Trebuchet MS (Cuerpo)" w:hAnsi="Trebuchet MS (Cuerpo)" w:cs="Trebuchet MS (Cuerpo)"/>
-          <w:b/>
-          <w:bCs/>
-          <w:sz w:val="24"/>
-          <w:szCs w:val="24"/>
-        </w:rPr>
-      </w:pPr>
-      <w:r>
-        <w:rPr>
-          <w:rFonts w:ascii="Trebuchet MS (Cuerpo)" w:eastAsia="Trebuchet MS (Cuerpo)" w:hAnsi="Trebuchet MS (Cuerpo)" w:cs="Trebuchet MS (Cuerpo)"/>
-          <w:b/>
-          <w:bCs/>
-          <w:sz w:val="28"/>
-          <w:szCs w:val="28"/>
-        </w:rPr>
-        <w:t>City:</w:t>
+      </w:pPr>
+      <w:r>
+        <w:rPr>
+          <w:rFonts w:ascii="Trebuchet MS (Cuerpo)" w:eastAsia="Trebuchet MS (Cuerpo)" w:hAnsi="Trebuchet MS (Cuerpo)" w:cs="Trebuchet MS (Cuerpo)"/>
+          <w:b/>
+          <w:bCs/>
+          <w:sz w:val="28"/>
+          <w:szCs w:val="28"/>
+        </w:rPr>
+        <w:t>Country:</w:t>
       </w:r>
       <w:r>
         <w:rPr>
@@ -542,77 +474,66 @@
           <w:sz w:val="24"/>
           <w:szCs w:val="24"/>
         </w:rPr>
-        <w:t>Coventry</w:t>
+        <w:t>United Kingdom  |</w:t>
+      </w:r>
+      <w:r>
+        <w:rPr>
+          <w:rFonts w:ascii="Trebuchet MS (Cuerpo)" w:eastAsia="Trebuchet MS (Cuerpo)" w:hAnsi="Trebuchet MS (Cuerpo)" w:cs="Trebuchet MS (Cuerpo)"/>
+          <w:b/>
+          <w:bCs/>
+          <w:sz w:val="24"/>
+          <w:szCs w:val="24"/>
+        </w:rPr>
+        <w:t xml:space="preserve"> </w:t>
+      </w:r>
+    </w:p>
+    <w:p>
+      <w:pPr>
+        <w:pStyle w:val="a"/>
+        <w:rPr>
+          <w:rFonts w:ascii="Trebuchet MS (Cuerpo)" w:eastAsia="Trebuchet MS (Cuerpo)" w:hAnsi="Trebuchet MS (Cuerpo)" w:cs="Trebuchet MS (Cuerpo)"/>
+          <w:b/>
+          <w:bCs/>
+          <w:sz w:val="24"/>
+          <w:szCs w:val="24"/>
+        </w:rPr>
+      </w:pPr>
+      <w:r>
+        <w:rPr>
+          <w:rFonts w:ascii="Trebuchet MS (Cuerpo)" w:eastAsia="Trebuchet MS (Cuerpo)" w:hAnsi="Trebuchet MS (Cuerpo)" w:cs="Trebuchet MS (Cuerpo)"/>
+          <w:b/>
+          <w:bCs/>
+          <w:sz w:val="28"/>
+          <w:szCs w:val="28"/>
+        </w:rPr>
+        <w:t>City:</w:t>
+      </w:r>
+      <w:r>
+        <w:rPr>
+          <w:rFonts w:ascii="Trebuchet MS (Cuerpo)" w:eastAsia="Trebuchet MS (Cuerpo)" w:hAnsi="Trebuchet MS (Cuerpo)" w:cs="Trebuchet MS (Cuerpo)"/>
+          <w:b/>
+          <w:bCs/>
+          <w:sz w:val="24"/>
+          <w:szCs w:val="24"/>
+        </w:rPr>
+        <w:t xml:space="preserve"> </w:t>
       </w:r>
       <w:r>
         <w:rPr>
           <w:rStyle w:val="SubtitleChar"/>
           <w:sz w:val="24"/>
           <w:szCs w:val="24"/>
-          <w:lang w:val="en-US"/>
-        </w:rPr>
-        <w:t>,</w:t>
+        </w:rPr>
+        <w:t>Coventry</w:t>
       </w:r>
       <w:r>
         <w:rPr>
           <w:rStyle w:val="SubtitleChar"/>
           <w:sz w:val="24"/>
           <w:szCs w:val="24"/>
-        </w:rPr>
-        <w:t xml:space="preserve"> West Midlands</w:t>
-      </w:r>
-      <w:r>
-        <w:rPr>
-          <w:rFonts w:ascii="Trebuchet MS (Cuerpo)" w:eastAsia="Trebuchet MS (Cuerpo)" w:hAnsi="Trebuchet MS (Cuerpo)" w:cs="Trebuchet MS (Cuerpo)"/>
-          <w:b/>
-          <w:bCs/>
-          <w:sz w:val="24"/>
-          <w:szCs w:val="24"/>
-        </w:rPr>
-        <w:t xml:space="preserve">  | </w:t>
-      </w:r>
-    </w:p>
-    <w:p>
-      <w:pPr>
-        <w:pStyle w:val="a"/>
-        <w:rPr>
-          <w:rFonts w:ascii="Trebuchet MS (Cuerpo)" w:eastAsia="Trebuchet MS (Cuerpo)" w:hAnsi="Trebuchet MS (Cuerpo)" w:cs="Trebuchet MS (Cuerpo)"/>
-          <w:b/>
-          <w:bCs/>
-          <w:sz w:val="24"/>
-          <w:szCs w:val="24"/>
-        </w:rPr>
-      </w:pPr>
-      <w:r>
-        <w:rPr>
-          <w:rFonts w:ascii="Trebuchet MS (Cuerpo)" w:eastAsia="Trebuchet MS (Cuerpo)" w:hAnsi="Trebuchet MS (Cuerpo)" w:cs="Trebuchet MS (Cuerpo)"/>
-          <w:b/>
-          <w:bCs/>
-          <w:sz w:val="28"/>
-          <w:szCs w:val="28"/>
-        </w:rPr>
-        <w:lastRenderedPageBreak/>
-        <w:t>Postal c</w:t>
-      </w:r>
-      <w:r>
-        <w:rPr>
-          <w:rFonts w:ascii="Trebuchet MS (Cuerpo)" w:eastAsia="Trebuchet MS (Cuerpo)" w:hAnsi="Trebuchet MS (Cuerpo)" w:cs="Trebuchet MS (Cuerpo)"/>
-          <w:b/>
-          <w:bCs/>
-          <w:sz w:val="28"/>
-          <w:szCs w:val="28"/>
-        </w:rPr>
-        <w:t>ode:</w:t>
-      </w:r>
-      <w:r>
-        <w:rPr>
-          <w:rFonts w:ascii="Trebuchet MS (Cuerpo)" w:eastAsia="Trebuchet MS (Cuerpo)" w:hAnsi="Trebuchet MS (Cuerpo)" w:cs="Trebuchet MS (Cuerpo)"/>
-          <w:b/>
-          <w:bCs/>
-          <w:sz w:val="24"/>
-          <w:szCs w:val="24"/>
-        </w:rPr>
-        <w:t xml:space="preserve"> </w:t>
+          <w:lang w:val="en-US"/>
+        </w:rPr>
+        <w:t>,</w:t>
       </w:r>
       <w:r>
         <w:rPr>
@@ -620,7 +541,7 @@
           <w:sz w:val="24"/>
           <w:szCs w:val="24"/>
         </w:rPr>
-        <w:t>CV31AF</w:t>
+        <w:t xml:space="preserve"> West Midlands</w:t>
       </w:r>
       <w:r>
         <w:rPr>
@@ -630,7 +551,7 @@
           <w:sz w:val="24"/>
           <w:szCs w:val="24"/>
         </w:rPr>
-        <w:t xml:space="preserve">  |</w:t>
+        <w:t xml:space="preserve">  | </w:t>
       </w:r>
     </w:p>
     <w:p>
@@ -640,21 +561,39 @@
           <w:rFonts w:ascii="Trebuchet MS (Cuerpo)" w:eastAsia="Trebuchet MS (Cuerpo)" w:hAnsi="Trebuchet MS (Cuerpo)" w:cs="Trebuchet MS (Cuerpo)"/>
           <w:b/>
           <w:bCs/>
-          <w:sz w:val="28"/>
-          <w:szCs w:val="28"/>
-          <w:lang w:val="en-US"/>
-        </w:rPr>
-      </w:pPr>
-      <w:r>
-        <w:rPr>
-          <w:rFonts w:ascii="Trebuchet MS (Cuerpo)" w:eastAsia="Trebuchet MS (Cuerpo)" w:hAnsi="Trebuchet MS (Cuerpo)" w:cs="Trebuchet MS (Cuerpo)"/>
-          <w:b/>
-          <w:bCs/>
-          <w:sz w:val="28"/>
-          <w:szCs w:val="28"/>
-          <w:lang w:val="en-US"/>
-        </w:rPr>
-        <w:t>Nationality:</w:t>
+          <w:sz w:val="24"/>
+          <w:szCs w:val="24"/>
+        </w:rPr>
+      </w:pPr>
+      <w:r>
+        <w:rPr>
+          <w:rFonts w:ascii="Trebuchet MS (Cuerpo)" w:eastAsia="Trebuchet MS (Cuerpo)" w:hAnsi="Trebuchet MS (Cuerpo)" w:cs="Trebuchet MS (Cuerpo)"/>
+          <w:b/>
+          <w:bCs/>
+          <w:sz w:val="28"/>
+          <w:szCs w:val="28"/>
+        </w:rPr>
+        <w:t>Postal c</w:t>
+      </w:r>
+      <w:r>
+        <w:rPr>
+          <w:rFonts w:ascii="Trebuchet MS (Cuerpo)" w:eastAsia="Trebuchet MS (Cuerpo)" w:hAnsi="Trebuchet MS (Cuerpo)" w:cs="Trebuchet MS (Cuerpo)"/>
+          <w:b/>
+          <w:bCs/>
+          <w:sz w:val="28"/>
+          <w:szCs w:val="28"/>
+        </w:rPr>
+        <w:t>ode:</w:t>
+      </w:r>
+      <w:r>
+        <w:rPr>
+          <w:rFonts w:ascii="Trebuchet MS (Cuerpo)" w:eastAsia="Trebuchet MS (Cuerpo)" w:hAnsi="Trebuchet MS (Cuerpo)" w:cs="Trebuchet MS (Cuerpo)"/>
+          <w:b/>
+          <w:bCs/>
+          <w:sz w:val="24"/>
+          <w:szCs w:val="24"/>
+        </w:rPr>
+        <w:t xml:space="preserve"> </w:t>
       </w:r>
       <w:r>
         <w:rPr>
@@ -662,70 +601,58 @@
           <w:sz w:val="24"/>
           <w:szCs w:val="24"/>
         </w:rPr>
-        <w:t xml:space="preserve"> Bulgarian</w:t>
+        <w:t>CV31AF</w:t>
+      </w:r>
+      <w:r>
+        <w:rPr>
+          <w:rFonts w:ascii="Trebuchet MS (Cuerpo)" w:eastAsia="Trebuchet MS (Cuerpo)" w:hAnsi="Trebuchet MS (Cuerpo)" w:cs="Trebuchet MS (Cuerpo)"/>
+          <w:b/>
+          <w:bCs/>
+          <w:sz w:val="24"/>
+          <w:szCs w:val="24"/>
+        </w:rPr>
+        <w:t xml:space="preserve">  |</w:t>
+      </w:r>
+    </w:p>
+    <w:p>
+      <w:pPr>
+        <w:pStyle w:val="a"/>
+        <w:rPr>
+          <w:rFonts w:ascii="Trebuchet MS (Cuerpo)" w:eastAsia="Trebuchet MS (Cuerpo)" w:hAnsi="Trebuchet MS (Cuerpo)" w:cs="Trebuchet MS (Cuerpo)"/>
+          <w:b/>
+          <w:bCs/>
+          <w:sz w:val="28"/>
+          <w:szCs w:val="28"/>
+          <w:lang w:val="en-US"/>
+        </w:rPr>
+      </w:pPr>
+      <w:r>
+        <w:rPr>
+          <w:rFonts w:ascii="Trebuchet MS (Cuerpo)" w:eastAsia="Trebuchet MS (Cuerpo)" w:hAnsi="Trebuchet MS (Cuerpo)" w:cs="Trebuchet MS (Cuerpo)"/>
+          <w:b/>
+          <w:bCs/>
+          <w:sz w:val="28"/>
+          <w:szCs w:val="28"/>
+          <w:lang w:val="en-US"/>
+        </w:rPr>
+        <w:t>Nationality:</w:t>
       </w:r>
       <w:r>
         <w:rPr>
           <w:rStyle w:val="SubtitleChar"/>
           <w:sz w:val="24"/>
           <w:szCs w:val="24"/>
-          <w:lang w:val="en-US"/>
-        </w:rPr>
-        <w:t xml:space="preserve"> </w:t>
-      </w:r>
-      <w:r>
-        <w:rPr>
-          <w:rFonts w:ascii="Trebuchet MS (Cuerpo)" w:eastAsia="Trebuchet MS (Cuerpo)" w:hAnsi="Trebuchet MS (Cuerpo)" w:cs="Trebuchet MS (Cuerpo)"/>
-          <w:b/>
-          <w:bCs/>
-          <w:sz w:val="24"/>
-          <w:szCs w:val="24"/>
-          <w:lang w:val="en-US"/>
-        </w:rPr>
-        <w:t>|</w:t>
-      </w:r>
-    </w:p>
-    <w:p>
-      <w:pPr>
-        <w:pStyle w:val="a"/>
-        <w:rPr>
-          <w:rFonts w:ascii="Trebuchet MS (Cuerpo)" w:eastAsia="Trebuchet MS (Cuerpo)" w:hAnsi="Trebuchet MS (Cuerpo)" w:cs="Trebuchet MS (Cuerpo)"/>
-          <w:b/>
-          <w:bCs/>
-          <w:sz w:val="24"/>
-          <w:szCs w:val="24"/>
-          <w:lang w:val="en-US"/>
-        </w:rPr>
-      </w:pPr>
-      <w:r>
-        <w:rPr>
-          <w:rFonts w:ascii="Trebuchet MS (Cuerpo)" w:eastAsia="Trebuchet MS (Cuerpo)" w:hAnsi="Trebuchet MS (Cuerpo)" w:cs="Trebuchet MS (Cuerpo)"/>
-          <w:b/>
-          <w:bCs/>
-          <w:sz w:val="28"/>
-          <w:szCs w:val="28"/>
-          <w:lang w:val="en-US"/>
-        </w:rPr>
-        <w:t>Age:</w:t>
-      </w:r>
-      <w:r>
-        <w:rPr>
-          <w:rFonts w:ascii="Trebuchet MS (Cuerpo)" w:eastAsia="Trebuchet MS (Cuerpo)" w:hAnsi="Trebuchet MS (Cuerpo)" w:cs="Trebuchet MS (Cuerpo)"/>
-          <w:b/>
-          <w:bCs/>
-          <w:sz w:val="24"/>
-          <w:szCs w:val="24"/>
-          <w:lang w:val="en-US"/>
-        </w:rPr>
-        <w:t xml:space="preserve"> </w:t>
+        </w:rPr>
+        <w:t xml:space="preserve"> Bulgarian</w:t>
       </w:r>
       <w:r>
         <w:rPr>
           <w:rStyle w:val="SubtitleChar"/>
           <w:sz w:val="24"/>
           <w:szCs w:val="24"/>
-        </w:rPr>
-        <w:t xml:space="preserve">26 </w:t>
+          <w:lang w:val="en-US"/>
+        </w:rPr>
+        <w:t xml:space="preserve"> </w:t>
       </w:r>
       <w:r>
         <w:rPr>
@@ -760,7 +687,7 @@
           <w:szCs w:val="28"/>
           <w:lang w:val="en-US"/>
         </w:rPr>
-        <w:t>Foreign languages:</w:t>
+        <w:t>Age:</w:t>
       </w:r>
       <w:r>
         <w:rPr>
@@ -778,59 +705,206 @@
           <w:rStyle w:val="SubtitleChar"/>
           <w:sz w:val="24"/>
           <w:szCs w:val="24"/>
-          <w:lang w:val="en-US"/>
-        </w:rPr>
-        <w:t>Italian, Spanish, English</w:t>
-      </w:r>
-      <w:r>
+        </w:rPr>
+        <w:t xml:space="preserve">26 </w:t>
+      </w:r>
+      <w:r>
+        <w:rPr>
+          <w:rFonts w:ascii="Trebuchet MS (Cuerpo)" w:eastAsia="Trebuchet MS (Cuerpo)" w:hAnsi="Trebuchet MS (Cuerpo)" w:cs="Trebuchet MS (Cuerpo)"/>
+          <w:b/>
+          <w:bCs/>
+          <w:sz w:val="24"/>
+          <w:szCs w:val="24"/>
+          <w:lang w:val="en-US"/>
+        </w:rPr>
+        <w:t>|</w:t>
+      </w:r>
+    </w:p>
+    <w:p>
+      <w:pPr>
+        <w:pStyle w:val="a"/>
         <w:rPr>
           <w:rStyle w:val="SubtitleChar"/>
           <w:sz w:val="24"/>
           <w:szCs w:val="24"/>
           <w:lang w:val="en-US"/>
         </w:rPr>
-        <w:t xml:space="preserve"> |</w:t>
-      </w:r>
-    </w:p>
-    <w:p>
-      <w:pPr>
-        <w:pStyle w:val="a"/>
-        <w:rPr>
-          <w:rFonts w:ascii="Trebuchet MS (Cuerpo)" w:eastAsia="Trebuchet MS (Cuerpo)" w:hAnsi="Trebuchet MS (Cuerpo)" w:cs="Trebuchet MS (Cuerpo)"/>
+      </w:pPr>
+      <w:r>
+        <w:rPr>
+          <w:rFonts w:ascii="Trebuchet MS (Cuerpo)" w:eastAsia="Trebuchet MS (Cuerpo)" w:hAnsi="Trebuchet MS (Cuerpo)" w:cs="Trebuchet MS (Cuerpo)"/>
+          <w:b/>
+          <w:bCs/>
+          <w:sz w:val="28"/>
+          <w:szCs w:val="28"/>
+          <w:lang w:val="en-US"/>
+        </w:rPr>
+        <w:t>Foreign languages:</w:t>
+      </w:r>
+      <w:r>
+        <w:rPr>
+          <w:rFonts w:ascii="Trebuchet MS (Cuerpo)" w:eastAsia="Trebuchet MS (Cuerpo)" w:hAnsi="Trebuchet MS (Cuerpo)" w:cs="Trebuchet MS (Cuerpo)"/>
+          <w:b/>
+          <w:bCs/>
           <w:sz w:val="24"/>
           <w:szCs w:val="24"/>
-        </w:rPr>
-      </w:pPr>
-    </w:p>
-    <w:p>
-      <w:pPr>
-        <w:pStyle w:val="a"/>
-        <w:rPr>
+          <w:lang w:val="en-US"/>
+        </w:rPr>
+        <w:t xml:space="preserve"> </w:t>
+      </w:r>
+      <w:r>
+        <w:rPr>
+          <w:rStyle w:val="SubtitleChar"/>
           <w:sz w:val="24"/>
           <w:szCs w:val="24"/>
-        </w:rPr>
-      </w:pPr>
-      <w:r>
-        <w:rPr>
-          <w:rFonts w:ascii="Trebuchet MS (Cuerpo)" w:eastAsia="Trebuchet MS (Cuerpo)" w:hAnsi="Trebuchet MS (Cuerpo)" w:cs="Trebuchet MS (Cuerpo)"/>
-          <w:b/>
-          <w:bCs/>
-          <w:sz w:val="28"/>
-          <w:szCs w:val="28"/>
-        </w:rPr>
-        <w:t>GitHub:</w:t>
-      </w:r>
-      <w:r>
-        <w:rPr>
-          <w:rFonts w:ascii="Trebuchet MS (Cuerpo)" w:eastAsia="Trebuchet MS (Cuerpo)" w:hAnsi="Trebuchet MS (Cuerpo)" w:cs="Trebuchet MS (Cuerpo)"/>
-          <w:b/>
-          <w:bCs/>
+          <w:lang w:val="en-US"/>
+        </w:rPr>
+        <w:t>Italian, Spanish, English</w:t>
+      </w:r>
+      <w:r>
+        <w:rPr>
+          <w:rStyle w:val="SubtitleChar"/>
           <w:sz w:val="24"/>
           <w:szCs w:val="24"/>
+          <w:lang w:val="en-US"/>
+        </w:rPr>
+        <w:t xml:space="preserve"> |</w:t>
+      </w:r>
+    </w:p>
+    <w:p>
+      <w:pPr>
+        <w:pStyle w:val="a"/>
+        <w:rPr>
+          <w:rStyle w:val="SubtitleChar"/>
+          <w:sz w:val="24"/>
+          <w:szCs w:val="24"/>
+          <w:lang w:val="en-US"/>
+        </w:rPr>
+      </w:pPr>
+      <w:r>
+        <w:rPr>
+          <w:rFonts w:ascii="Trebuchet MS (Cuerpo)" w:eastAsia="Trebuchet MS (Cuerpo)" w:hAnsi="Trebuchet MS (Cuerpo)" w:cs="Trebuchet MS (Cuerpo)"/>
+          <w:b/>
+          <w:bCs/>
+          <w:sz w:val="28"/>
+          <w:szCs w:val="28"/>
+          <w:lang w:val="en-US"/>
+        </w:rPr>
+        <w:t xml:space="preserve">Willing to relocate: </w:t>
+      </w:r>
+      <w:r>
+        <w:rPr>
+          <w:rStyle w:val="SubtitleChar"/>
+          <w:sz w:val="24"/>
+          <w:szCs w:val="24"/>
+          <w:lang w:val="en-US"/>
+        </w:rPr>
+        <w:t>Yes</w:t>
+      </w:r>
+    </w:p>
+    <w:p>
+      <w:pPr>
+        <w:pStyle w:val="a"/>
+        <w:rPr>
+          <w:rStyle w:val="SubtitleChar"/>
+          <w:sz w:val="24"/>
+          <w:szCs w:val="24"/>
+          <w:lang w:val="en-US"/>
+        </w:rPr>
+      </w:pPr>
+      <w:r>
+        <w:rPr>
+          <w:rFonts w:ascii="Trebuchet MS (Cuerpo)" w:eastAsia="Trebuchet MS (Cuerpo)" w:hAnsi="Trebuchet MS (Cuerpo)" w:cs="Trebuchet MS (Cuerpo)"/>
+          <w:b/>
+          <w:bCs/>
+          <w:sz w:val="28"/>
+          <w:szCs w:val="28"/>
+          <w:lang w:val="en-US"/>
+        </w:rPr>
+        <w:t xml:space="preserve">Possible starting date: </w:t>
+      </w:r>
+      <w:r>
+        <w:rPr>
+          <w:rStyle w:val="SubtitleChar"/>
+          <w:sz w:val="24"/>
+          <w:szCs w:val="24"/>
+          <w:lang w:val="en-US"/>
+        </w:rPr>
+        <w:t>02/12/2019</w:t>
+      </w:r>
+    </w:p>
+    <w:p>
+      <w:pPr>
+        <w:pStyle w:val="a"/>
+        <w:rPr>
+          <w:rStyle w:val="SubtitleChar"/>
+          <w:sz w:val="24"/>
+          <w:szCs w:val="24"/>
+          <w:lang w:val="en-US"/>
+        </w:rPr>
+      </w:pPr>
+      <w:r>
+        <w:rPr>
+          <w:rFonts w:ascii="Trebuchet MS (Cuerpo)" w:eastAsia="Trebuchet MS (Cuerpo)" w:hAnsi="Trebuchet MS (Cuerpo)" w:cs="Trebuchet MS (Cuerpo)"/>
+          <w:b/>
+          <w:bCs/>
+          <w:sz w:val="28"/>
+          <w:szCs w:val="28"/>
+          <w:lang w:val="en-US"/>
+        </w:rPr>
+        <w:t xml:space="preserve">Expected annual salary: </w:t>
+      </w:r>
+      <w:r>
+        <w:rPr>
+          <w:rFonts w:ascii="Trebuchet MS (Cuerpo)" w:eastAsia="Trebuchet MS (Cuerpo)" w:hAnsi="Trebuchet MS (Cuerpo)" w:cs="Trebuchet MS (Cuerpo)"/>
+          <w:bCs/>
+          <w:sz w:val="28"/>
+          <w:szCs w:val="28"/>
+          <w:lang w:val="en-US"/>
+        </w:rPr>
+        <w:t>100 000 CHF</w:t>
+      </w:r>
+    </w:p>
+    <w:p>
+      <w:pPr>
+        <w:pStyle w:val="a"/>
+        <w:rPr>
+          <w:rFonts w:ascii="Trebuchet MS (Cuerpo)" w:eastAsia="Trebuchet MS (Cuerpo)" w:hAnsi="Trebuchet MS (Cuerpo)" w:cs="Trebuchet MS (Cuerpo)"/>
+          <w:sz w:val="24"/>
+          <w:szCs w:val="24"/>
+          <w:lang w:val="en-US"/>
+        </w:rPr>
+      </w:pPr>
+    </w:p>
+    <w:p>
+      <w:pPr>
+        <w:pStyle w:val="a"/>
+        <w:rPr>
+          <w:sz w:val="24"/>
+          <w:szCs w:val="24"/>
+        </w:rPr>
+      </w:pPr>
+      <w:r>
+        <w:rPr>
+          <w:rFonts w:ascii="Trebuchet MS (Cuerpo)" w:eastAsia="Trebuchet MS (Cuerpo)" w:hAnsi="Trebuchet MS (Cuerpo)" w:cs="Trebuchet MS (Cuerpo)"/>
+          <w:b/>
+          <w:bCs/>
+          <w:sz w:val="28"/>
+          <w:szCs w:val="28"/>
+        </w:rPr>
+        <w:t>GitHub:</w:t>
+      </w:r>
+      <w:r>
+        <w:rPr>
+          <w:rFonts w:ascii="Trebuchet MS (Cuerpo)" w:eastAsia="Trebuchet MS (Cuerpo)" w:hAnsi="Trebuchet MS (Cuerpo)" w:cs="Trebuchet MS (Cuerpo)"/>
+          <w:b/>
+          <w:bCs/>
+          <w:sz w:val="24"/>
+          <w:szCs w:val="24"/>
         </w:rPr>
         <w:t xml:space="preserve"> </w:t>
       </w:r>
-      <w:hyperlink r:id="rId8" w:history="1">
+      <w:hyperlink r:id="rId7" w:history="1">
         <w:r>
           <w:rPr>
             <w:rStyle w:val="Hyperlink"/>
@@ -869,7 +943,7 @@
         </w:rPr>
         <w:t xml:space="preserve"> </w:t>
       </w:r>
-      <w:hyperlink r:id="rId9" w:history="1">
+      <w:hyperlink r:id="rId8" w:history="1">
         <w:r>
           <w:rPr>
             <w:rStyle w:val="Hyperlink"/>
@@ -908,7 +982,7 @@
         </w:rPr>
         <w:t xml:space="preserve"> </w:t>
       </w:r>
-      <w:hyperlink r:id="rId10" w:history="1">
+      <w:hyperlink r:id="rId9" w:history="1">
         <w:r>
           <w:rPr>
             <w:rStyle w:val="Hyperlink"/>
@@ -918,15 +992,6 @@
           <w:t>https://www.linkedin.com/in/atanas-kambitov-a69528162</w:t>
         </w:r>
       </w:hyperlink>
-    </w:p>
-    <w:p>
-      <w:pPr>
-        <w:rPr>
-          <w:sz w:val="20"/>
-          <w:szCs w:val="20"/>
-          <w:lang w:val="en-US"/>
-        </w:rPr>
-      </w:pPr>
     </w:p>
     <w:p>
       <w:pPr>
@@ -1110,80 +1175,84 @@
     <w:p>
       <w:pPr>
         <w:rPr>
-          <w:sz w:val="24"/>
-          <w:szCs w:val="24"/>
-          <w:lang w:val="en-US"/>
-        </w:rPr>
-      </w:pPr>
-      <w:r>
-        <w:rPr>
-          <w:rFonts w:ascii="Trebuchet MS (Cuerpo)" w:eastAsia="Trebuchet MS (Cuerpo)" w:hAnsi="Trebuchet MS (Cuerpo)" w:cs="Trebuchet MS (Cuerpo)"/>
-          <w:sz w:val="28"/>
-          <w:szCs w:val="28"/>
-          <w:lang w:val="en-US"/>
-        </w:rPr>
-        <w:t xml:space="preserve">I offer 3 years of experience </w:t>
-      </w:r>
-      <w:r>
-        <w:rPr>
-          <w:rFonts w:ascii="Trebuchet MS (Cuerpo)" w:eastAsia="Trebuchet MS (Cuerpo)" w:hAnsi="Trebuchet MS (Cuerpo)" w:cs="Trebuchet MS (Cuerpo)"/>
-          <w:sz w:val="28"/>
-          <w:szCs w:val="28"/>
-          <w:lang w:val="en-US"/>
-        </w:rPr>
-        <w:t xml:space="preserve">in </w:t>
-      </w:r>
-      <w:r>
-        <w:rPr>
-          <w:rFonts w:ascii="Trebuchet MS (Cuerpo)" w:eastAsia="Trebuchet MS (Cuerpo)" w:hAnsi="Trebuchet MS (Cuerpo)" w:cs="Trebuchet MS (Cuerpo)"/>
-          <w:sz w:val="28"/>
-          <w:szCs w:val="28"/>
-          <w:lang w:val="en-US"/>
-        </w:rPr>
-        <w:t>development, currently</w:t>
-      </w:r>
-      <w:r>
-        <w:rPr>
-          <w:rFonts w:ascii="Trebuchet MS (Cuerpo)" w:eastAsia="Trebuchet MS (Cuerpo)" w:hAnsi="Trebuchet MS (Cuerpo)" w:cs="Trebuchet MS (Cuerpo)"/>
-          <w:sz w:val="28"/>
-          <w:szCs w:val="28"/>
-          <w:lang w:val="en-US"/>
-        </w:rPr>
-        <w:t xml:space="preserve"> working as a </w:t>
-      </w:r>
-      <w:r>
-        <w:rPr>
           <w:rStyle w:val="SubtitleChar"/>
           <w:sz w:val="24"/>
           <w:szCs w:val="24"/>
         </w:rPr>
-        <w:t xml:space="preserve">Software Engineer at </w:t>
-      </w:r>
-      <w:r>
+      </w:pPr>
+      <w:r>
+        <w:rPr>
+          <w:rFonts w:ascii="Trebuchet MS (Cuerpo)" w:eastAsia="Trebuchet MS (Cuerpo)" w:hAnsi="Trebuchet MS (Cuerpo)" w:cs="Trebuchet MS (Cuerpo)"/>
+          <w:sz w:val="28"/>
+          <w:szCs w:val="28"/>
+          <w:lang w:val="en-US"/>
+        </w:rPr>
+        <w:t>I offer 4</w:t>
+      </w:r>
+      <w:bookmarkStart w:id="0" w:name="_GoBack"/>
+      <w:bookmarkEnd w:id="0"/>
+      <w:r>
+        <w:rPr>
+          <w:rFonts w:ascii="Trebuchet MS (Cuerpo)" w:eastAsia="Trebuchet MS (Cuerpo)" w:hAnsi="Trebuchet MS (Cuerpo)" w:cs="Trebuchet MS (Cuerpo)"/>
+          <w:sz w:val="28"/>
+          <w:szCs w:val="28"/>
+          <w:lang w:val="en-US"/>
+        </w:rPr>
+        <w:t xml:space="preserve"> years of experience </w:t>
+      </w:r>
+      <w:r>
+        <w:rPr>
+          <w:rFonts w:ascii="Trebuchet MS (Cuerpo)" w:eastAsia="Trebuchet MS (Cuerpo)" w:hAnsi="Trebuchet MS (Cuerpo)" w:cs="Trebuchet MS (Cuerpo)"/>
+          <w:sz w:val="28"/>
+          <w:szCs w:val="28"/>
+          <w:lang w:val="en-US"/>
+        </w:rPr>
+        <w:t xml:space="preserve">in </w:t>
+      </w:r>
+      <w:r>
+        <w:rPr>
+          <w:rFonts w:ascii="Trebuchet MS (Cuerpo)" w:eastAsia="Trebuchet MS (Cuerpo)" w:hAnsi="Trebuchet MS (Cuerpo)" w:cs="Trebuchet MS (Cuerpo)"/>
+          <w:sz w:val="28"/>
+          <w:szCs w:val="28"/>
+          <w:lang w:val="en-US"/>
+        </w:rPr>
+        <w:t>development, currently</w:t>
+      </w:r>
+      <w:r>
+        <w:rPr>
+          <w:rFonts w:ascii="Trebuchet MS (Cuerpo)" w:eastAsia="Trebuchet MS (Cuerpo)" w:hAnsi="Trebuchet MS (Cuerpo)" w:cs="Trebuchet MS (Cuerpo)"/>
+          <w:sz w:val="28"/>
+          <w:szCs w:val="28"/>
+          <w:lang w:val="en-US"/>
+        </w:rPr>
+        <w:t xml:space="preserve"> working as a</w:t>
+      </w:r>
+      <w:r>
+        <w:rPr>
+          <w:rFonts w:ascii="Trebuchet MS (Cuerpo)" w:eastAsia="Trebuchet MS (Cuerpo)" w:hAnsi="Trebuchet MS (Cuerpo)" w:cs="Trebuchet MS (Cuerpo)"/>
+          <w:sz w:val="28"/>
+          <w:szCs w:val="28"/>
+          <w:lang w:val="en-US"/>
+        </w:rPr>
+        <w:t xml:space="preserve"> Software Engineer in Coventry, United Kingdom.</w:t>
+      </w:r>
+    </w:p>
+    <w:p>
+      <w:pPr>
         <w:rPr>
           <w:sz w:val="24"/>
           <w:szCs w:val="24"/>
           <w:lang w:val="en-US"/>
         </w:rPr>
-        <w:t>in Coventry UK</w:t>
-      </w:r>
+      </w:pPr>
       <w:r>
         <w:rPr>
           <w:sz w:val="24"/>
           <w:szCs w:val="24"/>
           <w:lang w:val="en-US"/>
         </w:rPr>
-        <w:t>.</w:t>
-      </w:r>
-    </w:p>
-    <w:p>
-      <w:pPr>
-        <w:rPr>
-          <w:sz w:val="24"/>
-          <w:szCs w:val="24"/>
-          <w:lang w:val="en-US"/>
-        </w:rPr>
-      </w:pPr>
+        <w:t xml:space="preserve"> </w:t>
+      </w:r>
     </w:p>
     <w:p>
       <w:pPr>
@@ -1265,25 +1334,14 @@
         </w:rPr>
         <w:t>grow</w:t>
       </w:r>
-      <w:proofErr w:type="spellStart"/>
-      <w:r>
-        <w:rPr>
-          <w:rFonts w:ascii="Trebuchet MS (Cuerpo)" w:eastAsia="Trebuchet MS (Cuerpo)" w:hAnsi="Trebuchet MS (Cuerpo)" w:cs="Trebuchet MS (Cuerpo)"/>
-          <w:sz w:val="28"/>
-          <w:szCs w:val="28"/>
-          <w:lang w:val="en-US"/>
-        </w:rPr>
-        <w:t>ing</w:t>
-      </w:r>
-      <w:proofErr w:type="spellEnd"/>
-      <w:r>
-        <w:rPr>
-          <w:rFonts w:ascii="Trebuchet MS (Cuerpo)" w:eastAsia="Trebuchet MS (Cuerpo)" w:hAnsi="Trebuchet MS (Cuerpo)" w:cs="Trebuchet MS (Cuerpo)"/>
-          <w:sz w:val="28"/>
-          <w:szCs w:val="28"/>
-          <w:lang w:val="en-US"/>
-        </w:rPr>
-        <w:t xml:space="preserve"> my</w:t>
+      <w:r>
+        <w:rPr>
+          <w:rFonts w:ascii="Trebuchet MS (Cuerpo)" w:eastAsia="Trebuchet MS (Cuerpo)" w:hAnsi="Trebuchet MS (Cuerpo)" w:cs="Trebuchet MS (Cuerpo)"/>
+          <w:sz w:val="28"/>
+          <w:szCs w:val="28"/>
+          <w:lang w:val="en-US"/>
+        </w:rPr>
+        <w:t>ing my</w:t>
       </w:r>
       <w:r>
         <w:rPr>
@@ -1622,7 +1680,6 @@
         </w:rPr>
         <w:t xml:space="preserve">Azure </w:t>
       </w:r>
-      <w:proofErr w:type="spellStart"/>
       <w:r>
         <w:rPr>
           <w:rFonts w:ascii="Franklin Gothic Medium" w:eastAsia="Franklin Gothic Medium" w:hAnsi="Franklin Gothic Medium" w:cs="Franklin Gothic Medium"/>
@@ -1633,7 +1690,6 @@
         </w:rPr>
         <w:t>DevOps</w:t>
       </w:r>
-      <w:proofErr w:type="spellEnd"/>
       <w:r>
         <w:rPr>
           <w:rFonts w:ascii="Franklin Gothic Medium" w:eastAsia="Franklin Gothic Medium" w:hAnsi="Franklin Gothic Medium" w:cs="Franklin Gothic Medium"/>
@@ -1767,27 +1823,15 @@
           <w:color w:val="000000" w:themeColor="text1"/>
         </w:rPr>
       </w:pPr>
-      <w:proofErr w:type="spellStart"/>
-      <w:r>
-        <w:rPr>
-          <w:rFonts w:ascii="Franklin Gothic Medium" w:eastAsia="Franklin Gothic Medium" w:hAnsi="Franklin Gothic Medium" w:cs="Franklin Gothic Medium"/>
-          <w:color w:val="000000" w:themeColor="text1"/>
-          <w:sz w:val="28"/>
-          <w:szCs w:val="28"/>
-          <w:lang w:val="en-US"/>
-        </w:rPr>
-        <w:t>GitHub</w:t>
-      </w:r>
-      <w:proofErr w:type="spellEnd"/>
-      <w:r>
-        <w:rPr>
-          <w:rFonts w:ascii="Franklin Gothic Medium" w:eastAsia="Franklin Gothic Medium" w:hAnsi="Franklin Gothic Medium" w:cs="Franklin Gothic Medium"/>
-          <w:color w:val="000000" w:themeColor="text1"/>
-          <w:sz w:val="28"/>
-          <w:szCs w:val="28"/>
-          <w:lang w:val="en-US"/>
-        </w:rPr>
-        <w:t xml:space="preserve">     </w:t>
+      <w:r>
+        <w:rPr>
+          <w:rFonts w:ascii="Franklin Gothic Medium" w:eastAsia="Franklin Gothic Medium" w:hAnsi="Franklin Gothic Medium" w:cs="Franklin Gothic Medium"/>
+          <w:color w:val="000000" w:themeColor="text1"/>
+          <w:sz w:val="28"/>
+          <w:szCs w:val="28"/>
+          <w:lang w:val="en-US"/>
+        </w:rPr>
+        <w:t xml:space="preserve">GitHub     </w:t>
       </w:r>
       <w:r>
         <w:rPr>
@@ -1840,7 +1884,6 @@
         <w:tab/>
         <w:t xml:space="preserve">                          </w:t>
       </w:r>
-      <w:proofErr w:type="spellStart"/>
       <w:r>
         <w:rPr>
           <w:rFonts w:ascii="Franklin Gothic Medium" w:eastAsia="Franklin Gothic Medium" w:hAnsi="Franklin Gothic Medium" w:cs="Franklin Gothic Medium"/>
@@ -1851,7 +1894,6 @@
         </w:rPr>
         <w:t>Kubernetes</w:t>
       </w:r>
-      <w:proofErr w:type="spellEnd"/>
     </w:p>
     <w:p>
       <w:pPr>
@@ -1866,7 +1908,6 @@
           <w:rFonts w:ascii="Franklin Gothic Medium" w:eastAsia="Franklin Gothic Medium" w:hAnsi="Franklin Gothic Medium" w:cs="Franklin Gothic Medium"/>
           <w:color w:val="39AFDC" w:themeColor="text2" w:themeTint="80"/>
         </w:rPr>
-        <w:lastRenderedPageBreak/>
         <w:t xml:space="preserve">-------------------------------------                                                                                                </w:t>
       </w:r>
       <w:r>
@@ -1901,7 +1942,6 @@
           <w:lang w:val="en-US"/>
         </w:rPr>
       </w:pPr>
-      <w:proofErr w:type="spellStart"/>
       <w:r>
         <w:rPr>
           <w:rFonts w:ascii="Franklin Gothic Medium" w:eastAsia="Franklin Gothic Medium" w:hAnsi="Franklin Gothic Medium" w:cs="Franklin Gothic Medium"/>
@@ -1912,7 +1952,6 @@
         </w:rPr>
         <w:t>Docker</w:t>
       </w:r>
-      <w:proofErr w:type="spellEnd"/>
       <w:r>
         <w:rPr>
           <w:rFonts w:ascii="Franklin Gothic Medium" w:eastAsia="Franklin Gothic Medium" w:hAnsi="Franklin Gothic Medium" w:cs="Franklin Gothic Medium"/>
@@ -1956,7 +1995,6 @@
         </w:rPr>
         <w:t xml:space="preserve">   </w:t>
       </w:r>
-      <w:proofErr w:type="spellStart"/>
       <w:r>
         <w:rPr>
           <w:rFonts w:ascii="Franklin Gothic Medium" w:eastAsia="Franklin Gothic Medium" w:hAnsi="Franklin Gothic Medium" w:cs="Franklin Gothic Medium"/>
@@ -1967,7 +2005,6 @@
         </w:rPr>
         <w:t>Microservises</w:t>
       </w:r>
-      <w:proofErr w:type="spellEnd"/>
     </w:p>
     <w:p>
       <w:pPr>
@@ -2232,20 +2269,8 @@
           <w:lang w:val="en-US"/>
         </w:rPr>
         <w:tab/>
-        <w:t xml:space="preserve">        </w:t>
-      </w:r>
-      <w:proofErr w:type="spellStart"/>
-      <w:r>
-        <w:rPr>
-          <w:rFonts w:ascii="Franklin Gothic Medium" w:eastAsia="Franklin Gothic Medium" w:hAnsi="Franklin Gothic Medium" w:cs="Franklin Gothic Medium"/>
-          <w:color w:val="000000" w:themeColor="text1"/>
-          <w:sz w:val="28"/>
-          <w:szCs w:val="28"/>
-          <w:lang w:val="en-US"/>
-        </w:rPr>
-        <w:t>Redux</w:t>
-      </w:r>
-      <w:proofErr w:type="spellEnd"/>
+        <w:t xml:space="preserve">        Redux</w:t>
+      </w:r>
     </w:p>
     <w:p>
       <w:pPr>
@@ -2358,7 +2383,6 @@
         </w:rPr>
         <w:t xml:space="preserve">  </w:t>
       </w:r>
-      <w:proofErr w:type="spellStart"/>
       <w:r>
         <w:rPr>
           <w:rFonts w:ascii="Franklin Gothic Medium" w:eastAsia="Franklin Gothic Medium" w:hAnsi="Franklin Gothic Medium" w:cs="Franklin Gothic Medium"/>
@@ -2379,7 +2403,6 @@
         </w:rPr>
         <w:t>cript</w:t>
       </w:r>
-      <w:proofErr w:type="spellEnd"/>
     </w:p>
     <w:p>
       <w:pPr>
@@ -3375,7 +3398,7 @@
           <w:szCs w:val="20"/>
           <w:lang w:val="en-US"/>
         </w:rPr>
-        <w:t xml:space="preserve">   </w:t>
+        <w:t xml:space="preserve">  </w:t>
       </w:r>
       <w:r>
         <w:rPr>
@@ -3433,9 +3456,19 @@
       <w:r>
         <w:rPr>
           <w:rFonts w:ascii="Trebuchet MS (Cuerpo)" w:eastAsia="Trebuchet MS (Cuerpo)" w:hAnsi="Trebuchet MS (Cuerpo)" w:cs="Trebuchet MS (Cuerpo)"/>
-          <w:b/>
-          <w:bCs/>
           <w:color w:val="071E27"/>
+          <w:sz w:val="18"/>
+          <w:szCs w:val="18"/>
+          <w:lang w:val="en-US"/>
+        </w:rPr>
+        <w:t xml:space="preserve"> </w:t>
+      </w:r>
+      <w:r>
+        <w:rPr>
+          <w:rFonts w:ascii="Trebuchet MS (Cuerpo)" w:eastAsia="Trebuchet MS (Cuerpo)" w:hAnsi="Trebuchet MS (Cuerpo)" w:cs="Trebuchet MS (Cuerpo)"/>
+          <w:b/>
+          <w:bCs/>
+          <w:color w:val="071E27"/>
           <w:sz w:val="20"/>
           <w:szCs w:val="20"/>
         </w:rPr>
@@ -3450,9 +3483,36 @@
       </w:pPr>
       <w:r>
         <w:rPr>
-          <w:rFonts w:ascii="Trebuchet MS (Cuerpo)" w:eastAsia="Trebuchet MS (Cuerpo)" w:hAnsi="Trebuchet MS (Cuerpo)" w:cs="Trebuchet MS (Cuerpo)"/>
-        </w:rPr>
-        <w:t xml:space="preserve">Prestashop &amp; WordPress Developer </w:t>
+          <w:lang w:val="en-US"/>
+        </w:rPr>
+        <w:t>Prestashop &amp; WordPress Developer</w:t>
+      </w:r>
+      <w:r>
+        <w:rPr>
+          <w:rFonts w:ascii="Trebuchet MS (Cuerpo)" w:eastAsia="Trebuchet MS (Cuerpo)" w:hAnsi="Trebuchet MS (Cuerpo)" w:cs="Trebuchet MS (Cuerpo)"/>
+          <w:lang w:val="en-US"/>
+        </w:rPr>
+        <w:t xml:space="preserve">     </w:t>
+      </w:r>
+      <w:r>
+        <w:rPr>
+          <w:lang w:val="en-US"/>
+        </w:rPr>
+        <w:t>Paolo Pavia</w:t>
+      </w:r>
+      <w:r>
+        <w:rPr>
+          <w:rFonts w:ascii="Trebuchet MS (Cuerpo)" w:eastAsia="Trebuchet MS (Cuerpo)" w:hAnsi="Trebuchet MS (Cuerpo)" w:cs="Trebuchet MS (Cuerpo)"/>
+          <w:lang w:val="en-US"/>
+        </w:rPr>
+        <w:tab/>
+      </w:r>
+      <w:r>
+        <w:rPr>
+          <w:rFonts w:ascii="Trebuchet MS (Cuerpo)" w:eastAsia="Trebuchet MS (Cuerpo)" w:hAnsi="Trebuchet MS (Cuerpo)" w:cs="Trebuchet MS (Cuerpo)"/>
+          <w:lang w:val="en-US"/>
+        </w:rPr>
+        <w:tab/>
       </w:r>
       <w:r>
         <w:rPr>
@@ -3460,8 +3520,15 @@
           <w:rFonts w:ascii="Trebuchet MS (Cuerpo)" w:eastAsia="Trebuchet MS (Cuerpo)" w:hAnsi="Trebuchet MS (Cuerpo)" w:cs="Trebuchet MS (Cuerpo)"/>
           <w:b w:val="0"/>
           <w:bCs w:val="0"/>
-        </w:rPr>
-        <w:t xml:space="preserve">          Paolo Pavia                          Sofia Bulgaria</w:t>
+          <w:lang w:val="en-US"/>
+        </w:rPr>
+        <w:t xml:space="preserve">       </w:t>
+      </w:r>
+      <w:r>
+        <w:rPr>
+          <w:lang w:val="en-US"/>
+        </w:rPr>
+        <w:t>Sofia Bulgaria</w:t>
       </w:r>
       <w:r>
         <w:rPr>
@@ -3476,7 +3543,23 @@
           <w:b w:val="0"/>
           <w:bCs w:val="0"/>
         </w:rPr>
-        <w:t xml:space="preserve">          May 2016  -  May 2017</w:t>
+        <w:t xml:space="preserve">         </w:t>
+      </w:r>
+      <w:r>
+        <w:rPr>
+          <w:rStyle w:val="Strong"/>
+          <w:rFonts w:ascii="Trebuchet MS (Cuerpo)" w:eastAsia="Trebuchet MS (Cuerpo)" w:hAnsi="Trebuchet MS (Cuerpo)" w:cs="Trebuchet MS (Cuerpo)"/>
+          <w:b w:val="0"/>
+          <w:bCs w:val="0"/>
+          <w:lang w:val="en-US"/>
+        </w:rPr>
+        <w:t xml:space="preserve"> </w:t>
+      </w:r>
+      <w:r>
+        <w:rPr>
+          <w:lang w:val="en-US"/>
+        </w:rPr>
+        <w:t>May 2016 – May 2017</w:t>
       </w:r>
     </w:p>
     <w:p>
@@ -3487,74 +3570,108 @@
       </w:pPr>
       <w:r>
         <w:rPr>
-          <w:rFonts w:ascii="Trebuchet MS (Cuerpo)" w:eastAsia="Trebuchet MS (Cuerpo)" w:hAnsi="Trebuchet MS (Cuerpo)" w:cs="Trebuchet MS (Cuerpo)"/>
-          <w:lang w:val="en-US"/>
-        </w:rPr>
-        <w:t>Junior Web Developer</w:t>
-      </w:r>
-      <w:r>
-        <w:rPr>
-          <w:rFonts w:ascii="Trebuchet MS (Cuerpo)" w:eastAsia="Trebuchet MS (Cuerpo)" w:hAnsi="Trebuchet MS (Cuerpo)" w:cs="Trebuchet MS (Cuerpo)"/>
-        </w:rPr>
-        <w:t xml:space="preserve">     </w:t>
-      </w:r>
-      <w:r>
-        <w:rPr>
-          <w:rFonts w:ascii="Trebuchet MS (Cuerpo)" w:eastAsia="Trebuchet MS (Cuerpo)" w:hAnsi="Trebuchet MS (Cuerpo)" w:cs="Trebuchet MS (Cuerpo)"/>
-          <w:lang w:val="en-US"/>
+          <w:lang w:val="en-US"/>
+        </w:rPr>
+        <w:t xml:space="preserve">Junior Web Developer </w:t>
+      </w:r>
+      <w:r>
+        <w:rPr>
+          <w:lang w:val="en-US"/>
+        </w:rPr>
+        <w:tab/>
+      </w:r>
+      <w:r>
+        <w:rPr>
+          <w:lang w:val="en-US"/>
+        </w:rPr>
+        <w:tab/>
+        <w:t xml:space="preserve">      </w:t>
+      </w:r>
+      <w:r>
+        <w:rPr>
+          <w:lang w:val="en-US"/>
+        </w:rPr>
+        <w:t>Softuni</w:t>
+      </w:r>
+      <w:r>
+        <w:rPr>
+          <w:lang w:val="en-US"/>
+        </w:rPr>
+        <w:tab/>
+      </w:r>
+      <w:r>
+        <w:rPr>
+          <w:lang w:val="en-US"/>
+        </w:rPr>
+        <w:tab/>
+        <w:t xml:space="preserve">      Sofia Bulgaria</w:t>
+      </w:r>
+      <w:r>
+        <w:rPr>
+          <w:rFonts w:ascii="Trebuchet MS (Cuerpo)" w:eastAsia="Trebuchet MS (Cuerpo)" w:hAnsi="Trebuchet MS (Cuerpo)" w:cs="Trebuchet MS (Cuerpo)"/>
+        </w:rPr>
+        <w:tab/>
+      </w:r>
+      <w:r>
+        <w:rPr>
+          <w:lang w:val="en-US"/>
+        </w:rPr>
+        <w:t>December 2016 – September 2018</w:t>
+      </w:r>
+      <w:r>
+        <w:rPr>
+          <w:rFonts w:ascii="Trebuchet MS (Cuerpo)" w:eastAsia="Trebuchet MS (Cuerpo)" w:hAnsi="Trebuchet MS (Cuerpo)" w:cs="Trebuchet MS (Cuerpo)"/>
         </w:rPr>
         <w:t xml:space="preserve"> </w:t>
       </w:r>
-      <w:r>
-        <w:rPr>
-          <w:rFonts w:ascii="Trebuchet MS (Cuerpo)" w:eastAsia="Trebuchet MS (Cuerpo)" w:hAnsi="Trebuchet MS (Cuerpo)" w:cs="Trebuchet MS (Cuerpo)"/>
-        </w:rPr>
-        <w:t xml:space="preserve">                          Software University             Sofia Bulgaria              December </w:t>
-      </w:r>
-      <w:proofErr w:type="gramStart"/>
-      <w:r>
-        <w:rPr>
-          <w:rFonts w:ascii="Trebuchet MS (Cuerpo)" w:eastAsia="Trebuchet MS (Cuerpo)" w:hAnsi="Trebuchet MS (Cuerpo)" w:cs="Trebuchet MS (Cuerpo)"/>
-        </w:rPr>
-        <w:t>2016  -</w:t>
-      </w:r>
-      <w:proofErr w:type="gramEnd"/>
-      <w:r>
-        <w:rPr>
-          <w:rFonts w:ascii="Trebuchet MS (Cuerpo)" w:eastAsia="Trebuchet MS (Cuerpo)" w:hAnsi="Trebuchet MS (Cuerpo)" w:cs="Trebuchet MS (Cuerpo)"/>
-        </w:rPr>
-        <w:t xml:space="preserve">  September 2018 </w:t>
-      </w:r>
-      <w:r>
-        <w:rPr>
-          <w:rFonts w:ascii="Calibri" w:eastAsia="Calibri" w:hAnsi="Calibri" w:cs="Calibri"/>
+    </w:p>
+    <w:p>
+      <w:pPr>
+        <w:rPr>
+          <w:lang w:val="en-US"/>
+        </w:rPr>
+      </w:pPr>
+      <w:r>
+        <w:rPr>
+          <w:lang w:val="en-US"/>
+        </w:rPr>
+        <w:t xml:space="preserve">Software Engineer                           </w:t>
+      </w:r>
+      <w:r>
+        <w:rPr>
+          <w:lang w:val="en-US"/>
+        </w:rPr>
+        <w:t xml:space="preserve">  </w:t>
+      </w:r>
+      <w:r>
+        <w:rPr>
+          <w:lang w:val="en-US"/>
+        </w:rPr>
+        <w:t xml:space="preserve">Sainsbury’s                  </w:t>
+      </w:r>
+      <w:r>
+        <w:rPr>
+          <w:lang w:val="en-US"/>
+        </w:rPr>
+        <w:t xml:space="preserve">  </w:t>
+      </w:r>
+      <w:r>
+        <w:rPr>
+          <w:lang w:val="en-US"/>
         </w:rPr>
         <w:t xml:space="preserve"> </w:t>
       </w:r>
-    </w:p>
-    <w:p>
-      <w:pPr>
-        <w:rPr>
-          <w:lang w:val="en-US"/>
-        </w:rPr>
-      </w:pPr>
-      <w:r>
-        <w:rPr>
-          <w:lang w:val="en-US"/>
-        </w:rPr>
-        <w:t xml:space="preserve">Software Engineer                           </w:t>
-      </w:r>
-      <w:r>
-        <w:rPr>
-          <w:lang w:val="en-US"/>
-        </w:rPr>
-        <w:t xml:space="preserve">   </w:t>
-      </w:r>
-      <w:r>
-        <w:rPr>
-          <w:lang w:val="en-US"/>
-        </w:rPr>
-        <w:t xml:space="preserve">Sainsbury’s                  </w:t>
+      <w:r>
+        <w:rPr>
+          <w:lang w:val="en-US"/>
+        </w:rPr>
+        <w:t>Coventry, UK</w:t>
+      </w:r>
+      <w:r>
+        <w:rPr>
+          <w:lang w:val="en-US"/>
+        </w:rPr>
+        <w:t xml:space="preserve">          </w:t>
       </w:r>
       <w:r>
         <w:rPr>
@@ -3566,19 +3683,7 @@
         <w:rPr>
           <w:lang w:val="en-US"/>
         </w:rPr>
-        <w:t>Coventry, UK</w:t>
-      </w:r>
-      <w:r>
-        <w:rPr>
-          <w:lang w:val="en-US"/>
-        </w:rPr>
-        <w:t xml:space="preserve">          </w:t>
-      </w:r>
-      <w:r>
-        <w:rPr>
-          <w:lang w:val="en-US"/>
-        </w:rPr>
-        <w:t xml:space="preserve">  </w:t>
+        <w:t xml:space="preserve"> </w:t>
       </w:r>
       <w:r>
         <w:rPr>
@@ -3847,21 +3952,31 @@
     <w:p>
       <w:pPr>
         <w:rPr>
+          <w:rFonts w:ascii="Trebuchet MS (Cuerpo)" w:eastAsia="Trebuchet MS (Cuerpo)" w:hAnsi="Trebuchet MS (Cuerpo)" w:cs="Trebuchet MS (Cuerpo)"/>
+          <w:sz w:val="28"/>
+          <w:szCs w:val="28"/>
+          <w:lang w:val="en-US"/>
+        </w:rPr>
+      </w:pPr>
+      <w:r>
+        <w:rPr>
+          <w:rFonts w:ascii="Trebuchet MS (Cuerpo)" w:eastAsia="Trebuchet MS (Cuerpo)" w:hAnsi="Trebuchet MS (Cuerpo)" w:cs="Trebuchet MS (Cuerpo)"/>
+          <w:sz w:val="28"/>
+          <w:szCs w:val="28"/>
+          <w:lang w:val="en-US"/>
+        </w:rPr>
+        <w:t>The following is a list of my personal ones.</w:t>
+      </w:r>
+    </w:p>
+    <w:p>
+      <w:pPr>
+        <w:rPr>
           <w:rFonts w:eastAsia="Segoe UI"/>
           <w:sz w:val="28"/>
           <w:szCs w:val="28"/>
           <w:lang w:val="en-US"/>
         </w:rPr>
       </w:pPr>
-      <w:r>
-        <w:rPr>
-          <w:rFonts w:ascii="Trebuchet MS (Cuerpo)" w:eastAsia="Trebuchet MS (Cuerpo)" w:hAnsi="Trebuchet MS (Cuerpo)" w:cs="Trebuchet MS (Cuerpo)"/>
-          <w:sz w:val="28"/>
-          <w:szCs w:val="28"/>
-          <w:lang w:val="en-US"/>
-        </w:rPr>
-        <w:t>The following is a list of my personal ones.</w:t>
-      </w:r>
     </w:p>
     <w:p>
       <w:pPr>
@@ -3875,7 +3990,6 @@
           <w:rFonts w:ascii="Franklin Gothic Medium" w:eastAsia="Franklin Gothic Medium" w:hAnsi="Franklin Gothic Medium" w:cs="Franklin Gothic Medium"/>
           <w:noProof/>
         </w:rPr>
-        <w:lastRenderedPageBreak/>
         <mc:AlternateContent>
           <mc:Choice Requires="wps">
             <w:drawing>
@@ -3988,7 +4102,7 @@
         </w:rPr>
         <w:t xml:space="preserve"> </w:t>
       </w:r>
-      <w:hyperlink r:id="rId11" w:history="1">
+      <w:hyperlink r:id="rId10" w:history="1">
         <w:r>
           <w:rPr>
             <w:rStyle w:val="Hyperlink"/>
@@ -4193,17 +4307,7 @@
           <w:szCs w:val="20"/>
           <w:lang w:val="en-US"/>
         </w:rPr>
-        <w:t xml:space="preserve">inations, verification emails, </w:t>
-      </w:r>
-      <w:proofErr w:type="spellStart"/>
-      <w:r>
-        <w:rPr>
-          <w:b/>
-          <w:sz w:val="20"/>
-          <w:szCs w:val="20"/>
-          <w:lang w:val="en-US"/>
-        </w:rPr>
-        <w:t>t</w:t>
+        <w:t>inations, verification emails, t</w:t>
       </w:r>
       <w:r>
         <w:rPr>
@@ -4214,7 +4318,6 @@
         </w:rPr>
         <w:t>ypeahead</w:t>
       </w:r>
-      <w:proofErr w:type="spellEnd"/>
       <w:r>
         <w:rPr>
           <w:sz w:val="20"/>
@@ -4447,18 +4550,8 @@
           <w:szCs w:val="20"/>
           <w:lang w:val="en-US"/>
         </w:rPr>
-        <w:t xml:space="preserve">age Orders" page is used by </w:t>
-      </w:r>
-      <w:proofErr w:type="spellStart"/>
-      <w:r>
-        <w:rPr>
-          <w:sz w:val="20"/>
-          <w:szCs w:val="20"/>
-          <w:lang w:val="en-US"/>
-        </w:rPr>
-        <w:t>shef</w:t>
-      </w:r>
-      <w:proofErr w:type="spellEnd"/>
+        <w:t>age Orders" page is used by shef</w:t>
+      </w:r>
       <w:r>
         <w:rPr>
           <w:sz w:val="20"/>
@@ -4526,7 +4619,6 @@
         </w:rPr>
         <w:t xml:space="preserve">Submitted - When the order is placed but no </w:t>
       </w:r>
-      <w:proofErr w:type="spellStart"/>
       <w:r>
         <w:rPr>
           <w:sz w:val="20"/>
@@ -4535,7 +4627,6 @@
         </w:rPr>
         <w:t>shef</w:t>
       </w:r>
-      <w:proofErr w:type="spellEnd"/>
       <w:r>
         <w:rPr>
           <w:sz w:val="20"/>
@@ -4559,6 +4650,7 @@
           <w:szCs w:val="20"/>
           <w:lang w:val="en-US"/>
         </w:rPr>
+        <w:lastRenderedPageBreak/>
         <w:tab/>
         <w:t>02.</w:t>
       </w:r>
@@ -4600,18 +4692,8 @@
           <w:szCs w:val="20"/>
           <w:lang w:val="en-US"/>
         </w:rPr>
-        <w:t xml:space="preserve">der is being prepared by a </w:t>
-      </w:r>
-      <w:proofErr w:type="spellStart"/>
-      <w:r>
-        <w:rPr>
-          <w:sz w:val="20"/>
-          <w:szCs w:val="20"/>
-          <w:lang w:val="en-US"/>
-        </w:rPr>
-        <w:t>shef</w:t>
-      </w:r>
-      <w:proofErr w:type="spellEnd"/>
+        <w:t>der is being prepared by a shef</w:t>
+      </w:r>
       <w:r>
         <w:rPr>
           <w:sz w:val="20"/>
@@ -4916,7 +4998,7 @@
         </w:rPr>
         <w:t xml:space="preserve">Website Link: </w:t>
       </w:r>
-      <w:hyperlink r:id="rId12" w:history="1">
+      <w:hyperlink r:id="rId11" w:history="1">
         <w:r>
           <w:rPr>
             <w:rStyle w:val="Hyperlink"/>
@@ -4972,7 +5054,7 @@
         </w:rPr>
         <w:t xml:space="preserve"> </w:t>
       </w:r>
-      <w:hyperlink r:id="rId13" w:history="1">
+      <w:hyperlink r:id="rId12" w:history="1">
         <w:r>
           <w:rPr>
             <w:rStyle w:val="Hyperlink"/>
@@ -5496,7 +5578,7 @@
         </w:rPr>
         <w:t xml:space="preserve"> at </w:t>
       </w:r>
-      <w:hyperlink r:id="rId14" w:history="1">
+      <w:hyperlink r:id="rId13" w:history="1">
         <w:r>
           <w:rPr>
             <w:rStyle w:val="Hyperlink"/>
@@ -5732,74 +5814,18 @@
         </w:rPr>
         <w:t xml:space="preserve">:  </w:t>
       </w:r>
-      <w:r>
-        <w:rPr>
-          <w:rFonts w:ascii="Segoe UI" w:eastAsia="Segoe UI" w:hAnsi="Segoe UI" w:cs="Segoe UI"/>
-          <w:bCs/>
-          <w:sz w:val="22"/>
-          <w:szCs w:val="22"/>
-        </w:rPr>
-        <w:fldChar w:fldCharType="begin"/>
-      </w:r>
-      <w:r>
-        <w:rPr>
-          <w:rFonts w:ascii="Segoe UI" w:eastAsia="Segoe UI" w:hAnsi="Segoe UI" w:cs="Segoe UI"/>
-          <w:bCs/>
-          <w:sz w:val="22"/>
-          <w:szCs w:val="22"/>
-        </w:rPr>
-        <w:instrText xml:space="preserve"> HYPERLINK "https://nasokila.github.io/house-shop/" </w:instrText>
-      </w:r>
-      <w:r>
-        <w:rPr>
-          <w:rFonts w:ascii="Segoe UI" w:eastAsia="Segoe UI" w:hAnsi="Segoe UI" w:cs="Segoe UI"/>
-          <w:bCs/>
-          <w:sz w:val="22"/>
-          <w:szCs w:val="22"/>
-        </w:rPr>
-        <w:fldChar w:fldCharType="separate"/>
-      </w:r>
-      <w:r>
-        <w:rPr>
-          <w:rStyle w:val="Hyperlink"/>
-          <w:rFonts w:ascii="Segoe UI" w:eastAsia="Segoe UI" w:hAnsi="Segoe UI" w:cs="Segoe UI"/>
-          <w:bCs/>
-          <w:sz w:val="22"/>
-          <w:szCs w:val="22"/>
-        </w:rPr>
-        <w:t>https://nasokila.</w:t>
-      </w:r>
-      <w:bookmarkStart w:id="0" w:name="_GoBack"/>
-      <w:bookmarkEnd w:id="0"/>
-      <w:r>
-        <w:rPr>
-          <w:rStyle w:val="Hyperlink"/>
-          <w:rFonts w:ascii="Segoe UI" w:eastAsia="Segoe UI" w:hAnsi="Segoe UI" w:cs="Segoe UI"/>
-          <w:bCs/>
-          <w:sz w:val="22"/>
-          <w:szCs w:val="22"/>
-        </w:rPr>
-        <w:t>g</w:t>
-      </w:r>
-      <w:r>
-        <w:rPr>
-          <w:rStyle w:val="Hyperlink"/>
-          <w:rFonts w:ascii="Segoe UI" w:eastAsia="Segoe UI" w:hAnsi="Segoe UI" w:cs="Segoe UI"/>
-          <w:bCs/>
-          <w:sz w:val="22"/>
-          <w:szCs w:val="22"/>
-        </w:rPr>
-        <w:t>ithub.io/house-shop/</w:t>
-      </w:r>
-      <w:r>
-        <w:rPr>
-          <w:rFonts w:ascii="Segoe UI" w:eastAsia="Segoe UI" w:hAnsi="Segoe UI" w:cs="Segoe UI"/>
-          <w:bCs/>
-          <w:sz w:val="22"/>
-          <w:szCs w:val="22"/>
-        </w:rPr>
-        <w:fldChar w:fldCharType="end"/>
-      </w:r>
+      <w:hyperlink r:id="rId14" w:history="1">
+        <w:r>
+          <w:rPr>
+            <w:rStyle w:val="Hyperlink"/>
+            <w:rFonts w:ascii="Segoe UI" w:eastAsia="Segoe UI" w:hAnsi="Segoe UI" w:cs="Segoe UI"/>
+            <w:bCs/>
+            <w:sz w:val="22"/>
+            <w:szCs w:val="22"/>
+          </w:rPr>
+          <w:t>https://nasokila.github.io/house-shop/</w:t>
+        </w:r>
+      </w:hyperlink>
     </w:p>
     <w:p>
       <w:pPr>
@@ -6209,6 +6235,7 @@
           <w:szCs w:val="22"/>
           <w:lang w:val="en-US"/>
         </w:rPr>
+        <w:lastRenderedPageBreak/>
         <w:t xml:space="preserve">It also has </w:t>
       </w:r>
       <w:r>
@@ -6586,7 +6613,6 @@
           </w:rPr>
           <w:t>://</w:t>
         </w:r>
-        <w:proofErr w:type="spellStart"/>
         <w:r>
           <w:rPr>
             <w:rStyle w:val="Hyperlink"/>
@@ -6596,7 +6622,6 @@
           </w:rPr>
           <w:t>github</w:t>
         </w:r>
-        <w:proofErr w:type="spellEnd"/>
         <w:r>
           <w:rPr>
             <w:rStyle w:val="Hyperlink"/>
@@ -6776,81 +6801,9 @@
           <w:color w:val="004A66" w:themeColor="accent1" w:themeShade="7F"/>
           <w:sz w:val="36"/>
           <w:szCs w:val="36"/>
-          <w:lang w:val="en-US"/>
         </w:rPr>
       </w:pPr>
       <w:hyperlink r:id="rId18" w:history="1">
-        <w:r>
-          <w:rPr>
-            <w:rStyle w:val="Hyperlink"/>
-            <w:sz w:val="22"/>
-            <w:szCs w:val="22"/>
-          </w:rPr>
-          <w:t>https://nasokila.github.io/Front-End-Pages/trip</w:t>
-        </w:r>
-      </w:hyperlink>
-    </w:p>
-    <w:p>
-      <w:pPr>
-        <w:pBdr>
-          <w:bottom w:val="single" w:sz="6" w:space="11" w:color="auto"/>
-        </w:pBdr>
-        <w:rPr>
-          <w:rFonts w:ascii="Trebuchet MS (Cuerpo)" w:eastAsia="Trebuchet MS (Cuerpo)" w:hAnsi="Trebuchet MS (Cuerpo)" w:cs="Trebuchet MS (Cuerpo)"/>
-          <w:b/>
-          <w:bCs/>
-          <w:color w:val="004A66" w:themeColor="accent1" w:themeShade="7F"/>
-          <w:sz w:val="36"/>
-          <w:szCs w:val="36"/>
-          <w:lang w:val="en-US"/>
-        </w:rPr>
-      </w:pPr>
-      <w:hyperlink r:id="rId19" w:history="1">
-        <w:r>
-          <w:rPr>
-            <w:rStyle w:val="Hyperlink"/>
-            <w:sz w:val="22"/>
-            <w:szCs w:val="22"/>
-          </w:rPr>
-          <w:t>https://nasokila.github.io/Front-End-Pages/</w:t>
-        </w:r>
-        <w:proofErr w:type="spellStart"/>
-        <w:r>
-          <w:rPr>
-            <w:rStyle w:val="Hyperlink"/>
-            <w:sz w:val="22"/>
-            <w:szCs w:val="22"/>
-            <w:lang w:val="en-US"/>
-          </w:rPr>
-          <w:t>compa</w:t>
-        </w:r>
-        <w:proofErr w:type="spellEnd"/>
-        <w:r>
-          <w:rPr>
-            <w:rStyle w:val="Hyperlink"/>
-            <w:sz w:val="22"/>
-            <w:szCs w:val="22"/>
-          </w:rPr>
-          <w:t>y</w:t>
-        </w:r>
-      </w:hyperlink>
-    </w:p>
-    <w:p>
-      <w:pPr>
-        <w:pBdr>
-          <w:bottom w:val="single" w:sz="6" w:space="11" w:color="auto"/>
-        </w:pBdr>
-        <w:rPr>
-          <w:rFonts w:ascii="Trebuchet MS (Cuerpo)" w:eastAsia="Trebuchet MS (Cuerpo)" w:hAnsi="Trebuchet MS (Cuerpo)" w:cs="Trebuchet MS (Cuerpo)"/>
-          <w:b/>
-          <w:bCs/>
-          <w:color w:val="004A66" w:themeColor="accent1" w:themeShade="7F"/>
-          <w:sz w:val="36"/>
-          <w:szCs w:val="36"/>
-          <w:lang w:val="en-US"/>
-        </w:rPr>
-      </w:pPr>
-      <w:hyperlink r:id="rId20" w:history="1">
         <w:r>
           <w:rPr>
             <w:rStyle w:val="Hyperlink"/>
@@ -6877,6 +6830,17 @@
           <w:t>s</w:t>
         </w:r>
       </w:hyperlink>
+      <w:r>
+        <w:rPr>
+          <w:rFonts w:ascii="Trebuchet MS (Cuerpo)" w:eastAsia="Trebuchet MS (Cuerpo)" w:hAnsi="Trebuchet MS (Cuerpo)" w:cs="Trebuchet MS (Cuerpo)"/>
+          <w:b/>
+          <w:bCs/>
+          <w:color w:val="004A66" w:themeColor="accent1" w:themeShade="7F"/>
+          <w:sz w:val="36"/>
+          <w:szCs w:val="36"/>
+        </w:rPr>
+        <w:t xml:space="preserve"> </w:t>
+      </w:r>
     </w:p>
     <w:p>
       <w:pPr>
@@ -6884,18 +6848,11 @@
           <w:bottom w:val="single" w:sz="6" w:space="11" w:color="auto"/>
         </w:pBdr>
         <w:rPr>
-          <w:rStyle w:val="Hyperlink"/>
-          <w:rFonts w:ascii="Trebuchet MS (Cuerpo)" w:eastAsia="Trebuchet MS (Cuerpo)" w:hAnsi="Trebuchet MS (Cuerpo)" w:cs="Trebuchet MS (Cuerpo)"/>
-          <w:b/>
-          <w:bCs/>
-          <w:color w:val="004A66" w:themeColor="accent1" w:themeShade="7F"/>
-          <w:sz w:val="36"/>
-          <w:szCs w:val="36"/>
-          <w:u w:val="none"/>
-          <w:lang w:val="en-US"/>
-        </w:rPr>
-      </w:pPr>
-      <w:hyperlink r:id="rId21" w:history="1">
+          <w:sz w:val="22"/>
+          <w:szCs w:val="22"/>
+        </w:rPr>
+      </w:pPr>
+      <w:hyperlink r:id="rId19" w:history="1">
         <w:r>
           <w:rPr>
             <w:rStyle w:val="Hyperlink"/>
@@ -6911,6 +6868,67 @@
             <w:szCs w:val="22"/>
             <w:lang w:val="en-US"/>
           </w:rPr>
+          <w:t>compan</w:t>
+        </w:r>
+        <w:r>
+          <w:rPr>
+            <w:rStyle w:val="Hyperlink"/>
+            <w:sz w:val="22"/>
+            <w:szCs w:val="22"/>
+          </w:rPr>
+          <w:t>y</w:t>
+        </w:r>
+      </w:hyperlink>
+    </w:p>
+    <w:p>
+      <w:pPr>
+        <w:pBdr>
+          <w:bottom w:val="single" w:sz="6" w:space="11" w:color="auto"/>
+        </w:pBdr>
+        <w:rPr>
+          <w:rStyle w:val="Hyperlink"/>
+          <w:rFonts w:ascii="Trebuchet MS (Cuerpo)" w:eastAsia="Trebuchet MS (Cuerpo)" w:hAnsi="Trebuchet MS (Cuerpo)" w:cs="Trebuchet MS (Cuerpo)"/>
+          <w:b/>
+          <w:bCs/>
+          <w:color w:val="004A66" w:themeColor="accent1" w:themeShade="7F"/>
+          <w:sz w:val="36"/>
+          <w:szCs w:val="36"/>
+          <w:u w:val="none"/>
+        </w:rPr>
+      </w:pPr>
+      <w:hyperlink r:id="rId20" w:history="1">
+        <w:r>
+          <w:rPr>
+            <w:rStyle w:val="Hyperlink"/>
+            <w:sz w:val="22"/>
+            <w:szCs w:val="22"/>
+          </w:rPr>
+          <w:t>http</w:t>
+        </w:r>
+        <w:r>
+          <w:rPr>
+            <w:rStyle w:val="Hyperlink"/>
+            <w:sz w:val="22"/>
+            <w:szCs w:val="22"/>
+            <w:lang w:val="en-US"/>
+          </w:rPr>
+          <w:t>s</w:t>
+        </w:r>
+        <w:r>
+          <w:rPr>
+            <w:rStyle w:val="Hyperlink"/>
+            <w:sz w:val="22"/>
+            <w:szCs w:val="22"/>
+          </w:rPr>
+          <w:t>://nasokila.github.io/Front-End-Pages/</w:t>
+        </w:r>
+        <w:r>
+          <w:rPr>
+            <w:rStyle w:val="Hyperlink"/>
+            <w:sz w:val="22"/>
+            <w:szCs w:val="22"/>
+            <w:lang w:val="en-US"/>
+          </w:rPr>
           <w:t>laptops</w:t>
         </w:r>
       </w:hyperlink>
@@ -6921,16 +6939,57 @@
           <w:bottom w:val="single" w:sz="6" w:space="11" w:color="auto"/>
         </w:pBdr>
         <w:rPr>
-          <w:rFonts w:ascii="Trebuchet MS (Cuerpo)" w:eastAsia="Trebuchet MS (Cuerpo)" w:hAnsi="Trebuchet MS (Cuerpo)" w:cs="Trebuchet MS (Cuerpo)"/>
-          <w:b/>
-          <w:bCs/>
-          <w:color w:val="004A66" w:themeColor="accent1" w:themeShade="7F"/>
-          <w:sz w:val="36"/>
-          <w:szCs w:val="36"/>
-          <w:lang w:val="en-US"/>
+          <w:rStyle w:val="Hyperlink"/>
+          <w:sz w:val="22"/>
+          <w:szCs w:val="22"/>
+        </w:rPr>
+      </w:pPr>
+      <w:hyperlink r:id="rId21" w:history="1">
+        <w:r>
+          <w:rPr>
+            <w:rStyle w:val="Hyperlink"/>
+            <w:sz w:val="22"/>
+            <w:szCs w:val="22"/>
+          </w:rPr>
+          <w:t>https://nasokila.github.io/Front-End-Pages/form</w:t>
+        </w:r>
+      </w:hyperlink>
+    </w:p>
+    <w:p>
+      <w:pPr>
+        <w:pBdr>
+          <w:bottom w:val="single" w:sz="6" w:space="11" w:color="auto"/>
+        </w:pBdr>
+        <w:rPr>
+          <w:rStyle w:val="Hyperlink"/>
+          <w:sz w:val="22"/>
+          <w:szCs w:val="22"/>
         </w:rPr>
       </w:pPr>
       <w:hyperlink r:id="rId22" w:history="1">
+        <w:r>
+          <w:rPr>
+            <w:rStyle w:val="Hyperlink"/>
+            <w:sz w:val="22"/>
+            <w:szCs w:val="22"/>
+          </w:rPr>
+          <w:t>https://nasokila.github.io/Front-End-Pages/trip</w:t>
+        </w:r>
+      </w:hyperlink>
+    </w:p>
+    <w:p>
+      <w:pPr>
+        <w:pBdr>
+          <w:bottom w:val="single" w:sz="6" w:space="11" w:color="auto"/>
+        </w:pBdr>
+        <w:rPr>
+          <w:color w:val="0089C1" w:themeColor="hyperlink"/>
+          <w:sz w:val="22"/>
+          <w:szCs w:val="22"/>
+          <w:u w:val="single"/>
+        </w:rPr>
+      </w:pPr>
+      <w:hyperlink r:id="rId23" w:history="1">
         <w:r>
           <w:rPr>
             <w:rStyle w:val="Hyperlink"/>
@@ -6964,21 +7023,12 @@
           <w:bottom w:val="single" w:sz="6" w:space="11" w:color="auto"/>
         </w:pBdr>
         <w:rPr>
-          <w:rStyle w:val="Hyperlink"/>
-          <w:sz w:val="22"/>
-          <w:szCs w:val="22"/>
-        </w:rPr>
-      </w:pPr>
-      <w:hyperlink r:id="rId23" w:history="1">
-        <w:r>
-          <w:rPr>
-            <w:rStyle w:val="Hyperlink"/>
-            <w:sz w:val="22"/>
-            <w:szCs w:val="22"/>
-          </w:rPr>
-          <w:t>https://nasokila.github.io/Front-End-Pages/form</w:t>
-        </w:r>
-      </w:hyperlink>
+          <w:color w:val="0089C1" w:themeColor="hyperlink"/>
+          <w:sz w:val="22"/>
+          <w:szCs w:val="22"/>
+          <w:u w:val="single"/>
+        </w:rPr>
+      </w:pPr>
     </w:p>
     <w:p>
       <w:pPr>
@@ -7085,7 +7135,6 @@
           <w:rFonts w:ascii="Franklin Gothic Medium" w:eastAsia="Franklin Gothic Medium" w:hAnsi="Franklin Gothic Medium" w:cs="Franklin Gothic Medium"/>
           <w:noProof/>
         </w:rPr>
-        <w:lastRenderedPageBreak/>
         <mc:AlternateContent>
           <mc:Choice Requires="wps">
             <w:drawing>
@@ -7211,7 +7260,19 @@
         <w:rPr>
           <w:rFonts w:ascii="Trebuchet MS (Cuerpo)" w:eastAsia="Trebuchet MS (Cuerpo)" w:hAnsi="Trebuchet MS (Cuerpo)" w:cs="Trebuchet MS (Cuerpo)"/>
         </w:rPr>
-        <w:t>VII High School Kuzman Shapkarev                  Blagovgrad, Bulgaria</w:t>
+        <w:t>VII High School Ku</w:t>
+      </w:r>
+      <w:r>
+        <w:rPr>
+          <w:rFonts w:ascii="Trebuchet MS (Cuerpo)" w:eastAsia="Trebuchet MS (Cuerpo)" w:hAnsi="Trebuchet MS (Cuerpo)" w:cs="Trebuchet MS (Cuerpo)"/>
+        </w:rPr>
+        <w:t xml:space="preserve">zman Shapkarev                </w:t>
+      </w:r>
+      <w:r>
+        <w:rPr>
+          <w:rFonts w:ascii="Trebuchet MS (Cuerpo)" w:eastAsia="Trebuchet MS (Cuerpo)" w:hAnsi="Trebuchet MS (Cuerpo)" w:cs="Trebuchet MS (Cuerpo)"/>
+        </w:rPr>
+        <w:t>Blagovgrad, Bulgaria</w:t>
       </w:r>
     </w:p>
     <w:p>
@@ -7232,7 +7293,19 @@
         <w:rPr>
           <w:rFonts w:ascii="Trebuchet MS (Cuerpo)" w:eastAsia="Trebuchet MS (Cuerpo)" w:hAnsi="Trebuchet MS (Cuerpo)" w:cs="Trebuchet MS (Cuerpo)"/>
         </w:rPr>
-        <w:t>Cocconato d'Asti ( Middle School )                   Cocconato d'Asti, Italy</w:t>
+        <w:t>Cocconato d'Asti ( Mi</w:t>
+      </w:r>
+      <w:r>
+        <w:rPr>
+          <w:rFonts w:ascii="Trebuchet MS (Cuerpo)" w:eastAsia="Trebuchet MS (Cuerpo)" w:hAnsi="Trebuchet MS (Cuerpo)" w:cs="Trebuchet MS (Cuerpo)"/>
+        </w:rPr>
+        <w:t xml:space="preserve">ddle School )                  </w:t>
+      </w:r>
+      <w:r>
+        <w:rPr>
+          <w:rFonts w:ascii="Trebuchet MS (Cuerpo)" w:eastAsia="Trebuchet MS (Cuerpo)" w:hAnsi="Trebuchet MS (Cuerpo)" w:cs="Trebuchet MS (Cuerpo)"/>
+        </w:rPr>
+        <w:t>Cocconato d'Asti, Italy</w:t>
       </w:r>
     </w:p>
     <w:p>
@@ -7253,7 +7326,19 @@
         <w:rPr>
           <w:rFonts w:ascii="Trebuchet MS (Cuerpo)" w:eastAsia="Trebuchet MS (Cuerpo)" w:hAnsi="Trebuchet MS (Cuerpo)" w:cs="Trebuchet MS (Cuerpo)"/>
         </w:rPr>
-        <w:t xml:space="preserve">IIS Vittorio Alfieri (high school)                         Asti. Italy    </w:t>
+        <w:t xml:space="preserve">IIS Vittorio Alfieri (high </w:t>
+      </w:r>
+      <w:r>
+        <w:rPr>
+          <w:rFonts w:ascii="Trebuchet MS (Cuerpo)" w:eastAsia="Trebuchet MS (Cuerpo)" w:hAnsi="Trebuchet MS (Cuerpo)" w:cs="Trebuchet MS (Cuerpo)"/>
+        </w:rPr>
+        <w:t xml:space="preserve">school)                       </w:t>
+      </w:r>
+      <w:r>
+        <w:rPr>
+          <w:rFonts w:ascii="Trebuchet MS (Cuerpo)" w:eastAsia="Trebuchet MS (Cuerpo)" w:hAnsi="Trebuchet MS (Cuerpo)" w:cs="Trebuchet MS (Cuerpo)"/>
+        </w:rPr>
+        <w:t xml:space="preserve">Asti. Italy    </w:t>
       </w:r>
     </w:p>
     <w:p>
@@ -7280,7 +7365,23 @@
           <w:sz w:val="18"/>
           <w:szCs w:val="18"/>
         </w:rPr>
-        <w:t>ES Emilio Ferrari (private high school)                  Valladolid, Spain</w:t>
+        <w:t>ES Emilio Ferrari (privat</w:t>
+      </w:r>
+      <w:r>
+        <w:rPr>
+          <w:rFonts w:ascii="Trebuchet MS (Cuerpo)" w:eastAsia="Trebuchet MS (Cuerpo)" w:hAnsi="Trebuchet MS (Cuerpo)" w:cs="Trebuchet MS (Cuerpo)"/>
+          <w:sz w:val="18"/>
+          <w:szCs w:val="18"/>
+        </w:rPr>
+        <w:t xml:space="preserve">e high school)                 </w:t>
+      </w:r>
+      <w:r>
+        <w:rPr>
+          <w:rFonts w:ascii="Trebuchet MS (Cuerpo)" w:eastAsia="Trebuchet MS (Cuerpo)" w:hAnsi="Trebuchet MS (Cuerpo)" w:cs="Trebuchet MS (Cuerpo)"/>
+          <w:sz w:val="18"/>
+          <w:szCs w:val="18"/>
+        </w:rPr>
+        <w:t>Valladolid, Spain</w:t>
       </w:r>
     </w:p>
     <w:p>
@@ -7307,7 +7408,24 @@
           <w:sz w:val="18"/>
           <w:szCs w:val="18"/>
         </w:rPr>
-        <w:t>Polet (Private high school)                                    Blagoevgrad, Bulgaria</w:t>
+        <w:t xml:space="preserve">Polet (Private high school)                                   </w:t>
+      </w:r>
+      <w:r>
+        <w:rPr>
+          <w:rFonts w:ascii="Trebuchet MS (Cuerpo)" w:eastAsia="Trebuchet MS (Cuerpo)" w:hAnsi="Trebuchet MS (Cuerpo)" w:cs="Trebuchet MS (Cuerpo)"/>
+          <w:sz w:val="18"/>
+          <w:szCs w:val="18"/>
+          <w:lang w:val="en-US"/>
+        </w:rPr>
+        <w:t xml:space="preserve"> </w:t>
+      </w:r>
+      <w:r>
+        <w:rPr>
+          <w:rFonts w:ascii="Trebuchet MS (Cuerpo)" w:eastAsia="Trebuchet MS (Cuerpo)" w:hAnsi="Trebuchet MS (Cuerpo)" w:cs="Trebuchet MS (Cuerpo)"/>
+          <w:sz w:val="18"/>
+          <w:szCs w:val="18"/>
+        </w:rPr>
+        <w:t xml:space="preserve"> Blagoevgrad, Bulgaria</w:t>
       </w:r>
     </w:p>
     <w:p>
@@ -7334,7 +7452,23 @@
           <w:sz w:val="18"/>
           <w:szCs w:val="18"/>
         </w:rPr>
-        <w:t>South-West University "Neofit Rilski"                   Blagoevgrad, Bulgaria</w:t>
+        <w:t>South-West University "N</w:t>
+      </w:r>
+      <w:r>
+        <w:rPr>
+          <w:rFonts w:ascii="Trebuchet MS (Cuerpo)" w:eastAsia="Trebuchet MS (Cuerpo)" w:hAnsi="Trebuchet MS (Cuerpo)" w:cs="Trebuchet MS (Cuerpo)"/>
+          <w:sz w:val="18"/>
+          <w:szCs w:val="18"/>
+        </w:rPr>
+        <w:t xml:space="preserve">eofit Rilski"                  </w:t>
+      </w:r>
+      <w:r>
+        <w:rPr>
+          <w:rFonts w:ascii="Trebuchet MS (Cuerpo)" w:eastAsia="Trebuchet MS (Cuerpo)" w:hAnsi="Trebuchet MS (Cuerpo)" w:cs="Trebuchet MS (Cuerpo)"/>
+          <w:sz w:val="18"/>
+          <w:szCs w:val="18"/>
+        </w:rPr>
+        <w:t>Blagoevgrad, Bulgaria</w:t>
       </w:r>
     </w:p>
     <w:p>
@@ -7361,7 +7495,23 @@
           <w:sz w:val="18"/>
           <w:szCs w:val="18"/>
         </w:rPr>
-        <w:t>Software University ( SoftUni )                              Sofia, Bulgaria</w:t>
+        <w:t>Software University ( SoftUni</w:t>
+      </w:r>
+      <w:r>
+        <w:rPr>
+          <w:rFonts w:ascii="Trebuchet MS (Cuerpo)" w:eastAsia="Trebuchet MS (Cuerpo)" w:hAnsi="Trebuchet MS (Cuerpo)" w:cs="Trebuchet MS (Cuerpo)"/>
+          <w:sz w:val="18"/>
+          <w:szCs w:val="18"/>
+        </w:rPr>
+        <w:t xml:space="preserve"> )                             </w:t>
+      </w:r>
+      <w:r>
+        <w:rPr>
+          <w:rFonts w:ascii="Trebuchet MS (Cuerpo)" w:eastAsia="Trebuchet MS (Cuerpo)" w:hAnsi="Trebuchet MS (Cuerpo)" w:cs="Trebuchet MS (Cuerpo)"/>
+          <w:sz w:val="18"/>
+          <w:szCs w:val="18"/>
+        </w:rPr>
+        <w:t>Sofia, Bulgaria</w:t>
       </w:r>
     </w:p>
     <w:p>
@@ -7460,6 +7610,7 @@
           <w:rFonts w:ascii="Franklin Gothic Medium" w:eastAsia="Franklin Gothic Medium" w:hAnsi="Franklin Gothic Medium" w:cs="Franklin Gothic Medium"/>
           <w:noProof/>
         </w:rPr>
+        <w:lastRenderedPageBreak/>
         <mc:AlternateContent>
           <mc:Choice Requires="wps">
             <w:drawing>
@@ -7980,47 +8131,7 @@
           <w:szCs w:val="28"/>
           <w:lang w:val="en-US"/>
         </w:rPr>
-        <w:t xml:space="preserve">I have more certificates from courses on </w:t>
-      </w:r>
-      <w:proofErr w:type="spellStart"/>
-      <w:r>
-        <w:rPr>
-          <w:rFonts w:ascii="Trebuchet MS (Cuerpo)" w:eastAsia="Trebuchet MS (Cuerpo)" w:hAnsi="Trebuchet MS (Cuerpo)" w:cs="Trebuchet MS (Cuerpo)"/>
-          <w:sz w:val="28"/>
-          <w:szCs w:val="28"/>
-          <w:lang w:val="en-US"/>
-        </w:rPr>
-        <w:t>Pluralsight</w:t>
-      </w:r>
-      <w:proofErr w:type="spellEnd"/>
-      <w:r>
-        <w:rPr>
-          <w:rFonts w:ascii="Trebuchet MS (Cuerpo)" w:eastAsia="Trebuchet MS (Cuerpo)" w:hAnsi="Trebuchet MS (Cuerpo)" w:cs="Trebuchet MS (Cuerpo)"/>
-          <w:sz w:val="28"/>
-          <w:szCs w:val="28"/>
-          <w:lang w:val="en-US"/>
-        </w:rPr>
-        <w:t xml:space="preserve"> and </w:t>
-      </w:r>
-      <w:proofErr w:type="spellStart"/>
-      <w:r>
-        <w:rPr>
-          <w:rFonts w:ascii="Trebuchet MS (Cuerpo)" w:eastAsia="Trebuchet MS (Cuerpo)" w:hAnsi="Trebuchet MS (Cuerpo)" w:cs="Trebuchet MS (Cuerpo)"/>
-          <w:sz w:val="28"/>
-          <w:szCs w:val="28"/>
-          <w:lang w:val="en-US"/>
-        </w:rPr>
-        <w:t>Udemy</w:t>
-      </w:r>
-      <w:proofErr w:type="spellEnd"/>
-      <w:r>
-        <w:rPr>
-          <w:rFonts w:ascii="Trebuchet MS (Cuerpo)" w:eastAsia="Trebuchet MS (Cuerpo)" w:hAnsi="Trebuchet MS (Cuerpo)" w:cs="Trebuchet MS (Cuerpo)"/>
-          <w:sz w:val="28"/>
-          <w:szCs w:val="28"/>
-          <w:lang w:val="en-US"/>
-        </w:rPr>
-        <w:t>.</w:t>
+        <w:t>I have more certificates from courses on Pluralsight and Udemy.</w:t>
       </w:r>
     </w:p>
     <w:p>
@@ -8131,7 +8242,6 @@
           <w:sz w:val="52"/>
           <w:szCs w:val="52"/>
         </w:rPr>
-        <w:lastRenderedPageBreak/>
         <mc:AlternateContent>
           <mc:Choice Requires="wps">
             <w:drawing>
@@ -8233,6 +8343,28 @@
         <w:rPr>
           <w:rFonts w:ascii="Franklin Gothic Medium" w:eastAsia="Franklin Gothic Medium" w:hAnsi="Franklin Gothic Medium" w:cs="Franklin Gothic Medium"/>
           <w:color w:val="000000" w:themeColor="text1"/>
+          <w:sz w:val="28"/>
+          <w:szCs w:val="28"/>
+        </w:rPr>
+      </w:pPr>
+    </w:p>
+    <w:p>
+      <w:pPr>
+        <w:spacing w:line="300" w:lineRule="exact"/>
+        <w:rPr>
+          <w:rFonts w:ascii="Franklin Gothic Medium" w:eastAsia="Franklin Gothic Medium" w:hAnsi="Franklin Gothic Medium" w:cs="Franklin Gothic Medium"/>
+          <w:color w:val="000000" w:themeColor="text1"/>
+          <w:sz w:val="28"/>
+          <w:szCs w:val="28"/>
+        </w:rPr>
+      </w:pPr>
+    </w:p>
+    <w:p>
+      <w:pPr>
+        <w:spacing w:line="300" w:lineRule="exact"/>
+        <w:rPr>
+          <w:rFonts w:ascii="Franklin Gothic Medium" w:eastAsia="Franklin Gothic Medium" w:hAnsi="Franklin Gothic Medium" w:cs="Franklin Gothic Medium"/>
+          <w:color w:val="000000" w:themeColor="text1"/>
         </w:rPr>
       </w:pPr>
       <w:r>
@@ -8796,7 +8928,7 @@
       <w:fldChar w:fldCharType="separate"/>
     </w:r>
     <w:r>
-      <w:t>5</w:t>
+      <w:t>7</w:t>
     </w:r>
     <w:r>
       <w:fldChar w:fldCharType="end"/>
@@ -9270,6 +9402,7 @@
   <w:style w:type="character" w:default="1" w:styleId="DefaultParagraphFont">
     <w:name w:val="Default Paragraph Font"/>
     <w:uiPriority w:val="1"/>
+    <w:semiHidden/>
     <w:unhideWhenUsed/>
   </w:style>
   <w:style w:type="table" w:default="1" w:styleId="TableNormal">
@@ -9759,7 +9892,7 @@
 </file>
 
 <file path=customXml/itemProps1.xml><?xml version="1.0" encoding="utf-8"?>
-<ds:datastoreItem xmlns:ds="http://schemas.openxmlformats.org/officeDocument/2006/customXml" ds:itemID="{93C974D1-DD16-40DC-94FC-E79F933A2FDB}">
+<ds:datastoreItem xmlns:ds="http://schemas.openxmlformats.org/officeDocument/2006/customXml" ds:itemID="{35AD88CB-4376-4DB1-8A5A-E0BFD72FED82}">
   <ds:schemaRefs>
     <ds:schemaRef ds:uri="http://schemas.openxmlformats.org/officeDocument/2006/bibliography"/>
   </ds:schemaRefs>

</xml_diff>